<commit_message>
header and footer added
</commit_message>
<xml_diff>
--- a/final_report/project_report final_version.docx
+++ b/final_report/project_report final_version.docx
@@ -325,6 +325,7 @@
           <w:color w:val="000000" w:themeColor="text1"/>
           <w:kern w:val="2"/>
           <w:sz w:val="24"/>
+          <w:szCs w:val="22"/>
           <w:lang w:val="zh-CN"/>
         </w:rPr>
         <w:id w:val="57758760"/>
@@ -3108,25 +3109,7 @@
           <w:sz w:val="24"/>
           <w:szCs w:val="24"/>
         </w:rPr>
-        <w:t xml:space="preserve">Inspired by </w:t>
-      </w:r>
-      <w:proofErr w:type="spellStart"/>
-      <w:r>
-        <w:rPr>
-          <w:rFonts w:ascii="Times New Roman" w:hAnsi="Times New Roman" w:cs="Times New Roman"/>
-          <w:sz w:val="24"/>
-          <w:szCs w:val="24"/>
-        </w:rPr>
-        <w:t>Loh</w:t>
-      </w:r>
-      <w:proofErr w:type="spellEnd"/>
-      <w:r>
-        <w:rPr>
-          <w:rFonts w:ascii="Times New Roman" w:hAnsi="Times New Roman" w:cs="Times New Roman"/>
-          <w:sz w:val="24"/>
-          <w:szCs w:val="24"/>
-        </w:rPr>
-        <w:t xml:space="preserve"> et </w:t>
+        <w:t xml:space="preserve">Inspired by Loh et </w:t>
       </w:r>
       <w:r>
         <w:rPr>
@@ -3392,18 +3375,8 @@
           <w:sz w:val="24"/>
           <w:szCs w:val="24"/>
         </w:rPr>
-        <w:t xml:space="preserve">Measuring the targeted topic from analysis in three comprehensive </w:t>
-      </w:r>
-      <w:proofErr w:type="gramStart"/>
-      <w:r>
-        <w:rPr>
-          <w:rFonts w:ascii="Times New Roman" w:hAnsi="Times New Roman" w:cs="Times New Roman"/>
-          <w:sz w:val="24"/>
-          <w:szCs w:val="24"/>
-        </w:rPr>
-        <w:t>aspects;</w:t>
-      </w:r>
-      <w:proofErr w:type="gramEnd"/>
+        <w:t>Measuring the targeted topic from analysis in three comprehensive aspects;</w:t>
+      </w:r>
     </w:p>
     <w:p>
       <w:pPr>
@@ -3425,18 +3398,8 @@
           <w:sz w:val="24"/>
           <w:szCs w:val="24"/>
         </w:rPr>
-        <w:t xml:space="preserve">Plenty of interactable visualization </w:t>
-      </w:r>
-      <w:proofErr w:type="gramStart"/>
-      <w:r>
-        <w:rPr>
-          <w:rFonts w:ascii="Times New Roman" w:hAnsi="Times New Roman" w:cs="Times New Roman"/>
-          <w:sz w:val="24"/>
-          <w:szCs w:val="24"/>
-        </w:rPr>
-        <w:t>work;</w:t>
-      </w:r>
-      <w:proofErr w:type="gramEnd"/>
+        <w:t>Plenty of interactable visualization work;</w:t>
+      </w:r>
     </w:p>
     <w:p>
       <w:pPr>
@@ -4385,18 +4348,8 @@
           <w:sz w:val="24"/>
           <w:szCs w:val="24"/>
         </w:rPr>
-        <w:t xml:space="preserve">Initially, we considered </w:t>
-      </w:r>
-      <w:proofErr w:type="spellStart"/>
-      <w:r>
-        <w:rPr>
-          <w:rFonts w:ascii="Times New Roman" w:hAnsi="Times New Roman" w:cs="Times New Roman"/>
-          <w:sz w:val="24"/>
-          <w:szCs w:val="24"/>
-        </w:rPr>
-        <w:t>Plotly</w:t>
-      </w:r>
-      <w:proofErr w:type="spellEnd"/>
+        <w:t>Initially, we considered Plotly</w:t>
+      </w:r>
       <w:r>
         <w:rPr>
           <w:rFonts w:ascii="Times New Roman" w:hAnsi="Times New Roman" w:cs="Times New Roman"/>
@@ -4541,33 +4494,23 @@
           <w:sz w:val="24"/>
           <w:szCs w:val="24"/>
         </w:rPr>
-        <w:t xml:space="preserve">The </w:t>
-      </w:r>
-      <w:proofErr w:type="gramStart"/>
-      <w:r>
-        <w:rPr>
-          <w:rFonts w:ascii="Times New Roman" w:hAnsi="Times New Roman" w:cs="Times New Roman"/>
-          <w:sz w:val="24"/>
-          <w:szCs w:val="24"/>
-        </w:rPr>
-        <w:t>Tableau</w:t>
-      </w:r>
-      <w:r>
-        <w:rPr>
-          <w:rFonts w:ascii="Times New Roman" w:hAnsi="Times New Roman" w:cs="Times New Roman"/>
-          <w:sz w:val="24"/>
-          <w:szCs w:val="24"/>
-        </w:rPr>
-        <w:t>[</w:t>
-      </w:r>
-      <w:proofErr w:type="gramEnd"/>
-      <w:r>
-        <w:rPr>
-          <w:rFonts w:ascii="Times New Roman" w:hAnsi="Times New Roman" w:cs="Times New Roman"/>
-          <w:sz w:val="24"/>
-          <w:szCs w:val="24"/>
-        </w:rPr>
-        <w:t>3]</w:t>
+        <w:t>The Tableau</w:t>
+      </w:r>
+      <w:r>
+        <w:rPr>
+          <w:rFonts w:ascii="Times New Roman" w:hAnsi="Times New Roman" w:cs="Times New Roman"/>
+          <w:sz w:val="24"/>
+          <w:szCs w:val="24"/>
+        </w:rPr>
+        <w:t xml:space="preserve"> </w:t>
+      </w:r>
+      <w:r>
+        <w:rPr>
+          <w:rFonts w:ascii="Times New Roman" w:hAnsi="Times New Roman" w:cs="Times New Roman"/>
+          <w:sz w:val="24"/>
+          <w:szCs w:val="24"/>
+        </w:rPr>
+        <w:t>[3]</w:t>
       </w:r>
       <w:r>
         <w:rPr>
@@ -5031,7 +4974,7 @@
           <w:sz w:val="24"/>
           <w:szCs w:val="24"/>
         </w:rPr>
-        <w:t xml:space="preserve"> Sha </w:t>
+        <w:t xml:space="preserve"> Sha Tsui, Yau Ma Tei / </w:t>
       </w:r>
       <w:proofErr w:type="spellStart"/>
       <w:r>
@@ -5040,7 +4983,7 @@
           <w:sz w:val="24"/>
           <w:szCs w:val="24"/>
         </w:rPr>
-        <w:t>Tsui</w:t>
+        <w:t>Mong</w:t>
       </w:r>
       <w:proofErr w:type="spellEnd"/>
       <w:r>
@@ -5049,79 +4992,7 @@
           <w:sz w:val="24"/>
           <w:szCs w:val="24"/>
         </w:rPr>
-        <w:t xml:space="preserve">, </w:t>
-      </w:r>
-      <w:proofErr w:type="spellStart"/>
-      <w:r>
-        <w:rPr>
-          <w:rFonts w:ascii="Times New Roman" w:hAnsi="Times New Roman" w:cs="Times New Roman"/>
-          <w:sz w:val="24"/>
-          <w:szCs w:val="24"/>
-        </w:rPr>
-        <w:t>Yau</w:t>
-      </w:r>
-      <w:proofErr w:type="spellEnd"/>
-      <w:r>
-        <w:rPr>
-          <w:rFonts w:ascii="Times New Roman" w:hAnsi="Times New Roman" w:cs="Times New Roman"/>
-          <w:sz w:val="24"/>
-          <w:szCs w:val="24"/>
-        </w:rPr>
-        <w:t xml:space="preserve"> Ma </w:t>
-      </w:r>
-      <w:proofErr w:type="spellStart"/>
-      <w:r>
-        <w:rPr>
-          <w:rFonts w:ascii="Times New Roman" w:hAnsi="Times New Roman" w:cs="Times New Roman"/>
-          <w:sz w:val="24"/>
-          <w:szCs w:val="24"/>
-        </w:rPr>
-        <w:t>Tei</w:t>
-      </w:r>
-      <w:proofErr w:type="spellEnd"/>
-      <w:r>
-        <w:rPr>
-          <w:rFonts w:ascii="Times New Roman" w:hAnsi="Times New Roman" w:cs="Times New Roman"/>
-          <w:sz w:val="24"/>
-          <w:szCs w:val="24"/>
-        </w:rPr>
-        <w:t xml:space="preserve"> / </w:t>
-      </w:r>
-      <w:proofErr w:type="spellStart"/>
-      <w:r>
-        <w:rPr>
-          <w:rFonts w:ascii="Times New Roman" w:hAnsi="Times New Roman" w:cs="Times New Roman"/>
-          <w:sz w:val="24"/>
-          <w:szCs w:val="24"/>
-        </w:rPr>
-        <w:t>Mong</w:t>
-      </w:r>
-      <w:proofErr w:type="spellEnd"/>
-      <w:r>
-        <w:rPr>
-          <w:rFonts w:ascii="Times New Roman" w:hAnsi="Times New Roman" w:cs="Times New Roman"/>
-          <w:sz w:val="24"/>
-          <w:szCs w:val="24"/>
-        </w:rPr>
-        <w:t xml:space="preserve"> </w:t>
-      </w:r>
-      <w:proofErr w:type="spellStart"/>
-      <w:r>
-        <w:rPr>
-          <w:rFonts w:ascii="Times New Roman" w:hAnsi="Times New Roman" w:cs="Times New Roman"/>
-          <w:sz w:val="24"/>
-          <w:szCs w:val="24"/>
-        </w:rPr>
-        <w:t>Kok</w:t>
-      </w:r>
-      <w:proofErr w:type="spellEnd"/>
-      <w:r>
-        <w:rPr>
-          <w:rFonts w:ascii="Times New Roman" w:hAnsi="Times New Roman" w:cs="Times New Roman"/>
-          <w:sz w:val="24"/>
-          <w:szCs w:val="24"/>
-        </w:rPr>
-        <w:t xml:space="preserve">, Kowloon Bay / Kwun Tong). </w:t>
+        <w:t xml:space="preserve"> Kok, Kowloon Bay / Kwun Tong). </w:t>
       </w:r>
     </w:p>
     <w:p>
@@ -5243,69 +5114,33 @@
           <w:sz w:val="24"/>
           <w:szCs w:val="24"/>
         </w:rPr>
-        <w:t xml:space="preserve"> charts for vacancy, rent and price respectively at first. Considering that there may be unexplored features buried in different grades, we used grades as color labels and showed the data with 3 lines in different colors, each of which represented a grade. However, there were missing data that make the fluctuation of line charts have little meaning, while what we care is </w:t>
-      </w:r>
-      <w:proofErr w:type="gramStart"/>
-      <w:r>
-        <w:rPr>
-          <w:rFonts w:ascii="Times New Roman" w:hAnsi="Times New Roman" w:cs="Times New Roman"/>
-          <w:sz w:val="24"/>
-          <w:szCs w:val="24"/>
-        </w:rPr>
-        <w:t>actually the</w:t>
-      </w:r>
-      <w:proofErr w:type="gramEnd"/>
-      <w:r>
-        <w:rPr>
-          <w:rFonts w:ascii="Times New Roman" w:hAnsi="Times New Roman" w:cs="Times New Roman"/>
-          <w:sz w:val="24"/>
-          <w:szCs w:val="24"/>
-        </w:rPr>
-        <w:t xml:space="preserve"> tendency. We then rebuild the line chart of rent into scatter plot and draw three trend lines to show the changing tendency. </w:t>
-      </w:r>
-    </w:p>
-    <w:p>
-      <w:pPr>
-        <w:rPr>
-          <w:rFonts w:ascii="Times New Roman" w:hAnsi="Times New Roman" w:cs="Times New Roman"/>
-          <w:sz w:val="24"/>
-          <w:szCs w:val="24"/>
-        </w:rPr>
-      </w:pPr>
-    </w:p>
-    <w:p>
-      <w:pPr>
-        <w:rPr>
-          <w:rFonts w:ascii="Times New Roman" w:hAnsi="Times New Roman" w:cs="Times New Roman"/>
-          <w:sz w:val="24"/>
-          <w:szCs w:val="24"/>
-        </w:rPr>
-      </w:pPr>
-      <w:r>
-        <w:rPr>
-          <w:rFonts w:ascii="Times New Roman" w:hAnsi="Times New Roman" w:cs="Times New Roman"/>
-          <w:sz w:val="24"/>
-          <w:szCs w:val="24"/>
-        </w:rPr>
-        <w:t xml:space="preserve">For the office price, missing data also result in great fluctuation. We </w:t>
-      </w:r>
-      <w:proofErr w:type="gramStart"/>
-      <w:r>
-        <w:rPr>
-          <w:rFonts w:ascii="Times New Roman" w:hAnsi="Times New Roman" w:cs="Times New Roman"/>
-          <w:sz w:val="24"/>
-          <w:szCs w:val="24"/>
-        </w:rPr>
-        <w:t>have to</w:t>
-      </w:r>
-      <w:proofErr w:type="gramEnd"/>
-      <w:r>
-        <w:rPr>
-          <w:rFonts w:ascii="Times New Roman" w:hAnsi="Times New Roman" w:cs="Times New Roman"/>
-          <w:sz w:val="24"/>
-          <w:szCs w:val="24"/>
-        </w:rPr>
-        <w:t xml:space="preserve"> sum up the data, looking from a whole perspective to reduce the fluctuation. But we would like to preserve the grade attributes, so we chose stacked bar chart to show the contributions </w:t>
+        <w:t xml:space="preserve"> charts for vacancy, rent and price respectively at first. Considering that there may be unexplored features buried in different grades, we used grades as color labels and showed the data with 3 lines in different colors, each of which represented a grade. However, there were missing data that make the fluctuation of line charts have little meaning, while what we care is actually the tendency. We then rebuild the line chart of rent into scatter plot and draw three trend lines to show the changing tendency. </w:t>
+      </w:r>
+    </w:p>
+    <w:p>
+      <w:pPr>
+        <w:rPr>
+          <w:rFonts w:ascii="Times New Roman" w:hAnsi="Times New Roman" w:cs="Times New Roman"/>
+          <w:sz w:val="24"/>
+          <w:szCs w:val="24"/>
+        </w:rPr>
+      </w:pPr>
+    </w:p>
+    <w:p>
+      <w:pPr>
+        <w:rPr>
+          <w:rFonts w:ascii="Times New Roman" w:hAnsi="Times New Roman" w:cs="Times New Roman"/>
+          <w:sz w:val="24"/>
+          <w:szCs w:val="24"/>
+        </w:rPr>
+      </w:pPr>
+      <w:r>
+        <w:rPr>
+          <w:rFonts w:ascii="Times New Roman" w:hAnsi="Times New Roman" w:cs="Times New Roman"/>
+          <w:sz w:val="24"/>
+          <w:szCs w:val="24"/>
+        </w:rPr>
+        <w:t xml:space="preserve">For the office price, missing data also result in great fluctuation. We have to sum up the data, looking from a whole perspective to reduce the fluctuation. But we would like to preserve the grade attributes, so we chose stacked bar chart to show the contributions </w:t>
       </w:r>
       <w:r>
         <w:rPr>
@@ -5340,69 +5175,33 @@
           <w:sz w:val="24"/>
           <w:szCs w:val="24"/>
         </w:rPr>
-        <w:t xml:space="preserve">With new attribute region added, it is possible to show the data on the map in Tableau. However, we failed to find Hong Kong space file with areas small enough to show our 7 regions. Finally, we </w:t>
-      </w:r>
-      <w:proofErr w:type="gramStart"/>
-      <w:r>
-        <w:rPr>
-          <w:rFonts w:ascii="Times New Roman" w:hAnsi="Times New Roman" w:cs="Times New Roman"/>
-          <w:sz w:val="24"/>
-          <w:szCs w:val="24"/>
-        </w:rPr>
-        <w:t>have to</w:t>
-      </w:r>
-      <w:proofErr w:type="gramEnd"/>
-      <w:r>
-        <w:rPr>
-          <w:rFonts w:ascii="Times New Roman" w:hAnsi="Times New Roman" w:cs="Times New Roman"/>
-          <w:sz w:val="24"/>
-          <w:szCs w:val="24"/>
-        </w:rPr>
-        <w:t xml:space="preserve"> obtain latitude and longitude information from Google Map and add it manually.</w:t>
-      </w:r>
-    </w:p>
-    <w:p>
-      <w:pPr>
-        <w:rPr>
-          <w:rFonts w:ascii="Times New Roman" w:hAnsi="Times New Roman" w:cs="Times New Roman"/>
-          <w:sz w:val="24"/>
-          <w:szCs w:val="24"/>
-        </w:rPr>
-      </w:pPr>
-    </w:p>
-    <w:p>
-      <w:pPr>
-        <w:rPr>
-          <w:rFonts w:ascii="Times New Roman" w:hAnsi="Times New Roman" w:cs="Times New Roman"/>
-          <w:sz w:val="24"/>
-          <w:szCs w:val="24"/>
-        </w:rPr>
-      </w:pPr>
-      <w:r>
-        <w:rPr>
-          <w:rFonts w:ascii="Times New Roman" w:hAnsi="Times New Roman" w:cs="Times New Roman"/>
-          <w:sz w:val="24"/>
-          <w:szCs w:val="24"/>
-        </w:rPr>
-        <w:t xml:space="preserve">The office vacancy rate can be easily showed by line chart. By contrast, the take-up data involves comparison to the last year, which inspires us to use a bar chart </w:t>
-      </w:r>
-      <w:proofErr w:type="gramStart"/>
-      <w:r>
-        <w:rPr>
-          <w:rFonts w:ascii="Times New Roman" w:hAnsi="Times New Roman" w:cs="Times New Roman"/>
-          <w:sz w:val="24"/>
-          <w:szCs w:val="24"/>
-        </w:rPr>
-        <w:t>similar to</w:t>
-      </w:r>
-      <w:proofErr w:type="gramEnd"/>
-      <w:r>
-        <w:rPr>
-          <w:rFonts w:ascii="Times New Roman" w:hAnsi="Times New Roman" w:cs="Times New Roman"/>
-          <w:sz w:val="24"/>
-          <w:szCs w:val="24"/>
-        </w:rPr>
-        <w:t xml:space="preserve"> the stock graph.</w:t>
+        <w:t>With new attribute region added, it is possible to show the data on the map in Tableau. However, we failed to find Hong Kong space file with areas small enough to show our 7 regions. Finally, we have to obtain latitude and longitude information from Google Map and add it manually.</w:t>
+      </w:r>
+    </w:p>
+    <w:p>
+      <w:pPr>
+        <w:rPr>
+          <w:rFonts w:ascii="Times New Roman" w:hAnsi="Times New Roman" w:cs="Times New Roman"/>
+          <w:sz w:val="24"/>
+          <w:szCs w:val="24"/>
+        </w:rPr>
+      </w:pPr>
+    </w:p>
+    <w:p>
+      <w:pPr>
+        <w:rPr>
+          <w:rFonts w:ascii="Times New Roman" w:hAnsi="Times New Roman" w:cs="Times New Roman"/>
+          <w:sz w:val="24"/>
+          <w:szCs w:val="24"/>
+        </w:rPr>
+      </w:pPr>
+      <w:r>
+        <w:rPr>
+          <w:rFonts w:ascii="Times New Roman" w:hAnsi="Times New Roman" w:cs="Times New Roman"/>
+          <w:sz w:val="24"/>
+          <w:szCs w:val="24"/>
+        </w:rPr>
+        <w:t>The office vacancy rate can be easily showed by line chart. By contrast, the take-up data involves comparison to the last year, which inspires us to use a bar chart similar to the stock graph.</w:t>
       </w:r>
     </w:p>
     <w:p>
@@ -5503,7 +5302,7 @@
                     <pic:cNvPicPr/>
                   </pic:nvPicPr>
                   <pic:blipFill>
-                    <a:blip r:embed="rId6"/>
+                    <a:blip r:embed="rId8"/>
                     <a:stretch>
                       <a:fillRect/>
                     </a:stretch>
@@ -5585,7 +5384,7 @@
                     <pic:cNvPicPr/>
                   </pic:nvPicPr>
                   <pic:blipFill>
-                    <a:blip r:embed="rId7"/>
+                    <a:blip r:embed="rId9"/>
                     <a:stretch>
                       <a:fillRect/>
                     </a:stretch>
@@ -5683,7 +5482,7 @@
         </w:rPr>
         <w:t xml:space="preserve">These two dashboards are published on the Tableau Public and can be viewed </w:t>
       </w:r>
-      <w:hyperlink r:id="rId8" w:history="1">
+      <w:hyperlink r:id="rId10" w:history="1">
         <w:r>
           <w:rPr>
             <w:rStyle w:val="a4"/>
@@ -5734,25 +5533,7 @@
           <w:sz w:val="24"/>
           <w:szCs w:val="24"/>
         </w:rPr>
-        <w:t xml:space="preserve">In Figure 1, the decreasing of rent during the pandemic period can be intuitively seen by the trend lines in the Rent-Date chart, especially for grade A, and the similar situation happens to </w:t>
-      </w:r>
-      <w:proofErr w:type="gramStart"/>
-      <w:r>
-        <w:rPr>
-          <w:rFonts w:ascii="Times New Roman" w:hAnsi="Times New Roman" w:cs="Times New Roman"/>
-          <w:sz w:val="24"/>
-          <w:szCs w:val="24"/>
-        </w:rPr>
-        <w:t>all of</w:t>
-      </w:r>
-      <w:proofErr w:type="gramEnd"/>
-      <w:r>
-        <w:rPr>
-          <w:rFonts w:ascii="Times New Roman" w:hAnsi="Times New Roman" w:cs="Times New Roman"/>
-          <w:sz w:val="24"/>
-          <w:szCs w:val="24"/>
-        </w:rPr>
-        <w:t xml:space="preserve"> the 7 regions (can be checked by clicking the circles). It seems that the impact of Covid-19 remains, indicating the economic downturn is still causing the drop of rent. </w:t>
+        <w:t xml:space="preserve">In Figure 1, the decreasing of rent during the pandemic period can be intuitively seen by the trend lines in the Rent-Date chart, especially for grade A, and the similar situation happens to all of the 7 regions (can be checked by clicking the circles). It seems that the impact of Covid-19 remains, indicating the economic downturn is still causing the drop of rent. </w:t>
       </w:r>
     </w:p>
     <w:p>
@@ -5804,7 +5585,7 @@
           <w:sz w:val="24"/>
           <w:szCs w:val="24"/>
         </w:rPr>
-        <w:t xml:space="preserve">The change of vacancy rate of grade A and B also agrees with the intuition (see Figure 2), but what seems abnormal is grade C. During the pandemic, the vacancy rate of A and B both increases, while the counterpart of C drops. In theory, the vacancy rate of all 3 grades should have increased, because the number of people who can go to work or get a job should have decreased. After analyzing, we get another way to observe this issue: people’s demand for an office space cannot be easily removed, since grade A and B has higher price and rent, people may tend to choose cheaper grade C. This is another </w:t>
+        <w:t xml:space="preserve">The change of vacancy rate of grade A and B also agrees with the intuition (see Figure 2), but what seems abnormal is grade C. During the pandemic, the vacancy rate of A and B both increases, while the counterpart of C drops. In theory, the vacancy rate of all 3 grades should have increased, because the number of people who can go to work or get a job should have decreased. After analyzing, we get another way to observe this issue: people’s demand for an office space cannot be easily removed, since grade A and </w:t>
       </w:r>
       <w:r>
         <w:rPr>
@@ -5813,113 +5594,59 @@
           <w:szCs w:val="24"/>
         </w:rPr>
         <w:lastRenderedPageBreak/>
-        <w:t>proof of the relatively unhealthy economy.</w:t>
-      </w:r>
-    </w:p>
-    <w:p>
-      <w:pPr>
-        <w:rPr>
-          <w:rFonts w:ascii="Times New Roman" w:hAnsi="Times New Roman" w:cs="Times New Roman"/>
-          <w:sz w:val="24"/>
-          <w:szCs w:val="24"/>
-        </w:rPr>
-      </w:pPr>
-    </w:p>
-    <w:p>
-      <w:pPr>
-        <w:rPr>
-          <w:rFonts w:ascii="Times New Roman" w:hAnsi="Times New Roman" w:cs="Times New Roman"/>
-          <w:sz w:val="24"/>
-          <w:szCs w:val="24"/>
-        </w:rPr>
-      </w:pPr>
-      <w:r>
-        <w:rPr>
-          <w:rFonts w:ascii="Times New Roman" w:hAnsi="Times New Roman" w:cs="Times New Roman"/>
-          <w:sz w:val="24"/>
-          <w:szCs w:val="24"/>
-        </w:rPr>
-        <w:t xml:space="preserve">On the other hand, the take-up’s trend is </w:t>
-      </w:r>
-      <w:proofErr w:type="gramStart"/>
-      <w:r>
-        <w:rPr>
-          <w:rFonts w:ascii="Times New Roman" w:hAnsi="Times New Roman" w:cs="Times New Roman"/>
-          <w:sz w:val="24"/>
-          <w:szCs w:val="24"/>
-        </w:rPr>
-        <w:t>quite obvious</w:t>
-      </w:r>
-      <w:proofErr w:type="gramEnd"/>
-      <w:r>
-        <w:rPr>
-          <w:rFonts w:ascii="Times New Roman" w:hAnsi="Times New Roman" w:cs="Times New Roman"/>
-          <w:sz w:val="24"/>
-          <w:szCs w:val="24"/>
-        </w:rPr>
-        <w:t xml:space="preserve">. </w:t>
-      </w:r>
-      <w:proofErr w:type="gramStart"/>
-      <w:r>
-        <w:rPr>
-          <w:rFonts w:ascii="Times New Roman" w:hAnsi="Times New Roman" w:cs="Times New Roman"/>
-          <w:sz w:val="24"/>
-          <w:szCs w:val="24"/>
-        </w:rPr>
-        <w:t>It can be seen that it</w:t>
-      </w:r>
-      <w:proofErr w:type="gramEnd"/>
-      <w:r>
-        <w:rPr>
-          <w:rFonts w:ascii="Times New Roman" w:hAnsi="Times New Roman" w:cs="Times New Roman"/>
-          <w:sz w:val="24"/>
-          <w:szCs w:val="24"/>
-        </w:rPr>
-        <w:t xml:space="preserve"> had an extremely sharp drop in 2020, when the pandemic broke out and spread fast. After 2020, the take-up does recover a little, but haven’t return to its pre-pandemic status.</w:t>
-      </w:r>
-    </w:p>
-    <w:p>
-      <w:pPr>
-        <w:rPr>
-          <w:rFonts w:ascii="Times New Roman" w:hAnsi="Times New Roman" w:cs="Times New Roman"/>
-          <w:sz w:val="24"/>
-          <w:szCs w:val="24"/>
-        </w:rPr>
-      </w:pPr>
-    </w:p>
-    <w:p>
-      <w:pPr>
-        <w:rPr>
-          <w:rFonts w:ascii="Times New Roman" w:hAnsi="Times New Roman" w:cs="Times New Roman"/>
-          <w:sz w:val="24"/>
-          <w:szCs w:val="24"/>
-        </w:rPr>
-      </w:pPr>
-      <w:r>
-        <w:rPr>
-          <w:rFonts w:ascii="Times New Roman" w:hAnsi="Times New Roman" w:cs="Times New Roman"/>
-          <w:sz w:val="24"/>
-          <w:szCs w:val="24"/>
-        </w:rPr>
-        <w:t xml:space="preserve">In conclusion, from the aspect of office, the impact of the pandemic still exists. </w:t>
-      </w:r>
-      <w:proofErr w:type="gramStart"/>
-      <w:r>
-        <w:rPr>
-          <w:rFonts w:ascii="Times New Roman" w:hAnsi="Times New Roman" w:cs="Times New Roman"/>
-          <w:sz w:val="24"/>
-          <w:szCs w:val="24"/>
-        </w:rPr>
-        <w:t>All of</w:t>
-      </w:r>
-      <w:proofErr w:type="gramEnd"/>
-      <w:r>
-        <w:rPr>
-          <w:rFonts w:ascii="Times New Roman" w:hAnsi="Times New Roman" w:cs="Times New Roman"/>
-          <w:sz w:val="24"/>
-          <w:szCs w:val="24"/>
-        </w:rPr>
-        <w:t xml:space="preserve"> the indicators in this part do not show recovery or do not recover to their initial conditions.</w:t>
+        <w:t>B has higher price and rent, people may tend to choose cheaper grade C. This is another proof of the relatively unhealthy economy.</w:t>
+      </w:r>
+    </w:p>
+    <w:p>
+      <w:pPr>
+        <w:rPr>
+          <w:rFonts w:ascii="Times New Roman" w:hAnsi="Times New Roman" w:cs="Times New Roman"/>
+          <w:sz w:val="24"/>
+          <w:szCs w:val="24"/>
+        </w:rPr>
+      </w:pPr>
+    </w:p>
+    <w:p>
+      <w:pPr>
+        <w:rPr>
+          <w:rFonts w:ascii="Times New Roman" w:hAnsi="Times New Roman" w:cs="Times New Roman"/>
+          <w:sz w:val="24"/>
+          <w:szCs w:val="24"/>
+        </w:rPr>
+      </w:pPr>
+      <w:r>
+        <w:rPr>
+          <w:rFonts w:ascii="Times New Roman" w:hAnsi="Times New Roman" w:cs="Times New Roman"/>
+          <w:sz w:val="24"/>
+          <w:szCs w:val="24"/>
+        </w:rPr>
+        <w:t>On the other hand, the take-up’s trend is quite obvious. It can be seen that it had an extremely sharp drop in 2020, when the pandemic broke out and spread fast. After 2020, the take-up does recover a little, but haven’t return to its pre-pandemic status.</w:t>
+      </w:r>
+    </w:p>
+    <w:p>
+      <w:pPr>
+        <w:rPr>
+          <w:rFonts w:ascii="Times New Roman" w:hAnsi="Times New Roman" w:cs="Times New Roman"/>
+          <w:sz w:val="24"/>
+          <w:szCs w:val="24"/>
+        </w:rPr>
+      </w:pPr>
+    </w:p>
+    <w:p>
+      <w:pPr>
+        <w:rPr>
+          <w:rFonts w:ascii="Times New Roman" w:hAnsi="Times New Roman" w:cs="Times New Roman"/>
+          <w:sz w:val="24"/>
+          <w:szCs w:val="24"/>
+        </w:rPr>
+      </w:pPr>
+      <w:r>
+        <w:rPr>
+          <w:rFonts w:ascii="Times New Roman" w:hAnsi="Times New Roman" w:cs="Times New Roman"/>
+          <w:sz w:val="24"/>
+          <w:szCs w:val="24"/>
+        </w:rPr>
+        <w:t>In conclusion, from the aspect of office, the impact of the pandemic still exists. All of the indicators in this part do not show recovery or do not recover to their initial conditions.</w:t>
       </w:r>
     </w:p>
     <w:p>
@@ -6019,25 +5746,7 @@
           <w:sz w:val="24"/>
           <w:szCs w:val="24"/>
         </w:rPr>
-        <w:t xml:space="preserve">In this section, we collect data of different transportation types to get a comprehensive insight about the situation. For easy understanding, three major transportation types are picked, which are railway, </w:t>
-      </w:r>
-      <w:proofErr w:type="gramStart"/>
-      <w:r>
-        <w:rPr>
-          <w:rFonts w:ascii="Times New Roman" w:hAnsi="Times New Roman" w:cs="Times New Roman"/>
-          <w:sz w:val="24"/>
-          <w:szCs w:val="24"/>
-        </w:rPr>
-        <w:t>ferry</w:t>
-      </w:r>
-      <w:proofErr w:type="gramEnd"/>
-      <w:r>
-        <w:rPr>
-          <w:rFonts w:ascii="Times New Roman" w:hAnsi="Times New Roman" w:cs="Times New Roman"/>
-          <w:sz w:val="24"/>
-          <w:szCs w:val="24"/>
-        </w:rPr>
-        <w:t xml:space="preserve"> and franchised bus. Since the total counts of these transportation types distribute in a quite wide range, the ridership is summarized in thousands to generate a rational axis scale.</w:t>
+        <w:t>In this section, we collect data of different transportation types to get a comprehensive insight about the situation. For easy understanding, three major transportation types are picked, which are railway, ferry and franchised bus. Since the total counts of these transportation types distribute in a quite wide range, the ridership is summarized in thousands to generate a rational axis scale.</w:t>
       </w:r>
     </w:p>
     <w:p>
@@ -6143,25 +5852,7 @@
           <w:sz w:val="24"/>
           <w:szCs w:val="24"/>
         </w:rPr>
-        <w:t xml:space="preserve">For this part, we represent ridership of passing different control points, such as Shen Zhen Bay and Sha Tau </w:t>
-      </w:r>
-      <w:proofErr w:type="spellStart"/>
-      <w:r>
-        <w:rPr>
-          <w:rFonts w:ascii="Times New Roman" w:hAnsi="Times New Roman" w:cs="Times New Roman"/>
-          <w:sz w:val="24"/>
-          <w:szCs w:val="24"/>
-        </w:rPr>
-        <w:t>Kok</w:t>
-      </w:r>
-      <w:proofErr w:type="spellEnd"/>
-      <w:r>
-        <w:rPr>
-          <w:rFonts w:ascii="Times New Roman" w:hAnsi="Times New Roman" w:cs="Times New Roman"/>
-          <w:sz w:val="24"/>
-          <w:szCs w:val="24"/>
-        </w:rPr>
-        <w:t xml:space="preserve">. Also, we collect ridership about arrival and departure at each control point to observe trend during the pandemic period. </w:t>
+        <w:t xml:space="preserve">For this part, we represent ridership of passing different control points, such as Shen Zhen Bay and Sha Tau Kok. Also, we collect ridership about arrival and departure at each control point to observe trend during the pandemic period. </w:t>
       </w:r>
     </w:p>
     <w:p>
@@ -6195,18 +5886,8 @@
           <w:sz w:val="24"/>
           <w:szCs w:val="24"/>
         </w:rPr>
-        <w:t xml:space="preserve">COVID-19 confirmed </w:t>
-      </w:r>
-      <w:proofErr w:type="gramStart"/>
-      <w:r>
-        <w:rPr>
-          <w:rFonts w:ascii="Times New Roman" w:hAnsi="Times New Roman" w:cs="Times New Roman"/>
-          <w:sz w:val="24"/>
-          <w:szCs w:val="24"/>
-        </w:rPr>
-        <w:t>case</w:t>
-      </w:r>
-      <w:proofErr w:type="gramEnd"/>
+        <w:t>COVID-19 confirmed case</w:t>
+      </w:r>
     </w:p>
     <w:p>
       <w:pPr>
@@ -6277,16 +5958,8 @@
           <w:sz w:val="24"/>
           <w:szCs w:val="24"/>
         </w:rPr>
-        <w:t xml:space="preserve">To cover the pandemic period and compare the difference before and after </w:t>
-      </w:r>
-      <w:r>
-        <w:rPr>
-          <w:rFonts w:ascii="Times New Roman" w:hAnsi="Times New Roman" w:cs="Times New Roman"/>
-          <w:sz w:val="24"/>
-          <w:szCs w:val="24"/>
-        </w:rPr>
         <w:lastRenderedPageBreak/>
-        <w:t>COVID-19, the time range is generally from Jan. 2019 to Sep. 2023. Furthermore, the period is split into three sections to benefit the comparison:</w:t>
+        <w:t>To cover the pandemic period and compare the difference before and after COVID-19, the time range is generally from Jan. 2019 to Sep. 2023. Furthermore, the period is split into three sections to benefit the comparison:</w:t>
       </w:r>
     </w:p>
     <w:p>
@@ -6524,15 +6197,7 @@
           <w:sz w:val="24"/>
           <w:szCs w:val="24"/>
         </w:rPr>
-        <w:t xml:space="preserve"> </w:t>
-      </w:r>
-      <w:r>
-        <w:rPr>
-          <w:rFonts w:ascii="Times New Roman" w:hAnsi="Times New Roman" w:cs="Times New Roman"/>
-          <w:sz w:val="24"/>
-          <w:szCs w:val="24"/>
-        </w:rPr>
-        <w:t>Figure 3</w:t>
+        <w:t xml:space="preserve"> Figure 3</w:t>
       </w:r>
       <w:r>
         <w:rPr>
@@ -6575,7 +6240,7 @@
                     <pic:cNvPicPr/>
                   </pic:nvPicPr>
                   <pic:blipFill>
-                    <a:blip r:embed="rId9" cstate="print">
+                    <a:blip r:embed="rId11" cstate="print">
                       <a:extLst>
                         <a:ext uri="{28A0092B-C50C-407E-A947-70E740481C1C}">
                           <a14:useLocalDpi xmlns:a14="http://schemas.microsoft.com/office/drawing/2010/main" val="0"/>
@@ -6613,9 +6278,9 @@
           <w:szCs w:val="24"/>
         </w:rPr>
       </w:pPr>
-      <w:bookmarkStart w:id="38" w:name="_Ref152176190"/>
-      <w:bookmarkStart w:id="39" w:name="OLE_LINK121"/>
-      <w:bookmarkStart w:id="40" w:name="OLE_LINK122"/>
+      <w:bookmarkStart w:id="38" w:name="OLE_LINK121"/>
+      <w:bookmarkStart w:id="39" w:name="OLE_LINK122"/>
+      <w:bookmarkStart w:id="40" w:name="_Ref152176190"/>
       <w:bookmarkStart w:id="41" w:name="OLE_LINK123"/>
       <w:r>
         <w:rPr>
@@ -6625,7 +6290,7 @@
           <w:sz w:val="24"/>
           <w:szCs w:val="24"/>
         </w:rPr>
-        <w:t xml:space="preserve">Figure </w:t>
+        <w:t xml:space="preserve">Figure 3. Dashboard of </w:t>
       </w:r>
       <w:r>
         <w:rPr>
@@ -6635,8 +6300,10 @@
           <w:sz w:val="24"/>
           <w:szCs w:val="24"/>
         </w:rPr>
-        <w:t>3</w:t>
-      </w:r>
+        <w:t>Transportation_intra</w:t>
+      </w:r>
+      <w:bookmarkEnd w:id="38"/>
+      <w:bookmarkEnd w:id="39"/>
       <w:r>
         <w:rPr>
           <w:rFonts w:ascii="Times New Roman" w:hAnsi="Times New Roman" w:cs="Times New Roman"/>
@@ -6645,9 +6312,12 @@
           <w:sz w:val="24"/>
           <w:szCs w:val="24"/>
         </w:rPr>
-        <w:t xml:space="preserve">. Dashboard of </w:t>
-      </w:r>
-      <w:r>
+        <w:t>1</w:t>
+      </w:r>
+    </w:p>
+    <w:p>
+      <w:pPr>
+        <w:jc w:val="center"/>
         <w:rPr>
           <w:rFonts w:ascii="Times New Roman" w:hAnsi="Times New Roman" w:cs="Times New Roman"/>
           <w:b/>
@@ -6655,54 +6325,9 @@
           <w:sz w:val="24"/>
           <w:szCs w:val="24"/>
         </w:rPr>
-        <w:t>T</w:t>
-      </w:r>
-      <w:r>
-        <w:rPr>
-          <w:rFonts w:ascii="Times New Roman" w:hAnsi="Times New Roman" w:cs="Times New Roman"/>
-          <w:b/>
-          <w:bCs/>
-          <w:sz w:val="24"/>
-          <w:szCs w:val="24"/>
-        </w:rPr>
-        <w:t>ransportation</w:t>
-      </w:r>
-      <w:r>
-        <w:rPr>
-          <w:rFonts w:ascii="Times New Roman" w:hAnsi="Times New Roman" w:cs="Times New Roman"/>
-          <w:b/>
-          <w:bCs/>
-          <w:sz w:val="24"/>
-          <w:szCs w:val="24"/>
-        </w:rPr>
-        <w:t>_intra</w:t>
-      </w:r>
-      <w:bookmarkEnd w:id="39"/>
-      <w:bookmarkEnd w:id="40"/>
-      <w:r>
-        <w:rPr>
-          <w:rFonts w:ascii="Times New Roman" w:hAnsi="Times New Roman" w:cs="Times New Roman"/>
-          <w:b/>
-          <w:bCs/>
-          <w:sz w:val="24"/>
-          <w:szCs w:val="24"/>
-        </w:rPr>
-        <w:t>1</w:t>
-      </w:r>
-    </w:p>
-    <w:p>
-      <w:pPr>
-        <w:jc w:val="center"/>
-        <w:rPr>
-          <w:rFonts w:ascii="Times New Roman" w:hAnsi="Times New Roman" w:cs="Times New Roman"/>
-          <w:b/>
-          <w:bCs/>
-          <w:sz w:val="24"/>
-          <w:szCs w:val="24"/>
-        </w:rPr>
-      </w:pPr>
-    </w:p>
-    <w:bookmarkEnd w:id="38"/>
+      </w:pPr>
+    </w:p>
+    <w:bookmarkEnd w:id="40"/>
     <w:bookmarkEnd w:id="41"/>
     <w:p>
       <w:pPr>
@@ -6767,7 +6392,7 @@
                     <pic:cNvPicPr/>
                   </pic:nvPicPr>
                   <pic:blipFill>
-                    <a:blip r:embed="rId10" cstate="print">
+                    <a:blip r:embed="rId12" cstate="print">
                       <a:extLst>
                         <a:ext uri="{28A0092B-C50C-407E-A947-70E740481C1C}">
                           <a14:useLocalDpi xmlns:a14="http://schemas.microsoft.com/office/drawing/2010/main" val="0"/>
@@ -6815,37 +6440,7 @@
           <w:sz w:val="24"/>
           <w:szCs w:val="24"/>
         </w:rPr>
-        <w:t xml:space="preserve">Figure </w:t>
-      </w:r>
-      <w:r>
-        <w:rPr>
-          <w:rFonts w:ascii="Times New Roman" w:hAnsi="Times New Roman" w:cs="Times New Roman"/>
-          <w:b/>
-          <w:bCs/>
-          <w:sz w:val="24"/>
-          <w:szCs w:val="24"/>
-        </w:rPr>
-        <w:t>4</w:t>
-      </w:r>
-      <w:r>
-        <w:rPr>
-          <w:rFonts w:ascii="Times New Roman" w:hAnsi="Times New Roman" w:cs="Times New Roman"/>
-          <w:b/>
-          <w:bCs/>
-          <w:sz w:val="24"/>
-          <w:szCs w:val="24"/>
-        </w:rPr>
-        <w:t>. Dashboard of Transportation_intra</w:t>
-      </w:r>
-      <w:r>
-        <w:rPr>
-          <w:rFonts w:ascii="Times New Roman" w:hAnsi="Times New Roman" w:cs="Times New Roman"/>
-          <w:b/>
-          <w:bCs/>
-          <w:sz w:val="24"/>
-          <w:szCs w:val="24"/>
-        </w:rPr>
-        <w:t>2</w:t>
+        <w:t>Figure 4. Dashboard of Transportation_intra2</w:t>
       </w:r>
     </w:p>
     <w:p>
@@ -6892,7 +6487,7 @@
                     <pic:cNvPicPr/>
                   </pic:nvPicPr>
                   <pic:blipFill>
-                    <a:blip r:embed="rId11" cstate="print">
+                    <a:blip r:embed="rId13" cstate="print">
                       <a:extLst>
                         <a:ext uri="{28A0092B-C50C-407E-A947-70E740481C1C}">
                           <a14:useLocalDpi xmlns:a14="http://schemas.microsoft.com/office/drawing/2010/main" val="0"/>
@@ -6938,8 +6533,9 @@
           <w:sz w:val="24"/>
           <w:szCs w:val="24"/>
         </w:rPr>
-        <w:t xml:space="preserve">Figure </w:t>
-      </w:r>
+        <w:t xml:space="preserve">Figure 5. Dashboard of </w:t>
+      </w:r>
+      <w:proofErr w:type="spellStart"/>
       <w:r>
         <w:rPr>
           <w:rFonts w:ascii="Times New Roman" w:hAnsi="Times New Roman" w:cs="Times New Roman"/>
@@ -6948,7 +6544,7 @@
           <w:sz w:val="24"/>
           <w:szCs w:val="24"/>
         </w:rPr>
-        <w:t>5</w:t>
+        <w:t>Transportation_in</w:t>
       </w:r>
       <w:r>
         <w:rPr>
@@ -6958,10 +6554,30 @@
           <w:sz w:val="24"/>
           <w:szCs w:val="24"/>
         </w:rPr>
-        <w:t xml:space="preserve">. Dashboard of </w:t>
-      </w:r>
-      <w:proofErr w:type="spellStart"/>
-      <w:r>
+        <w:t>ter</w:t>
+      </w:r>
+      <w:proofErr w:type="spellEnd"/>
+    </w:p>
+    <w:p>
+      <w:pPr>
+        <w:rPr>
+          <w:rFonts w:ascii="Times New Roman" w:hAnsi="Times New Roman" w:cs="Times New Roman"/>
+          <w:sz w:val="24"/>
+          <w:szCs w:val="24"/>
+        </w:rPr>
+      </w:pPr>
+      <w:r>
+        <w:rPr>
+          <w:rFonts w:ascii="Times New Roman" w:hAnsi="Times New Roman" w:cs="Times New Roman"/>
+          <w:sz w:val="24"/>
+          <w:szCs w:val="24"/>
+        </w:rPr>
+        <w:lastRenderedPageBreak/>
+        <w:t>Then Figure 5 represents inter-city transportation from 2019/Q2 to 2023/Q4. Two charts in the left side show control points passengers. The pie charts for comparison are hidden at the beginning and is controlled by the icon in the top left corner.</w:t>
+      </w:r>
+    </w:p>
+    <w:p>
+      <w:pPr>
         <w:rPr>
           <w:rFonts w:ascii="Times New Roman" w:hAnsi="Times New Roman" w:cs="Times New Roman"/>
           <w:b/>
@@ -6969,59 +6585,6 @@
           <w:sz w:val="24"/>
           <w:szCs w:val="24"/>
         </w:rPr>
-        <w:t>Transportation_</w:t>
-      </w:r>
-      <w:proofErr w:type="gramStart"/>
-      <w:r>
-        <w:rPr>
-          <w:rFonts w:ascii="Times New Roman" w:hAnsi="Times New Roman" w:cs="Times New Roman"/>
-          <w:b/>
-          <w:bCs/>
-          <w:sz w:val="24"/>
-          <w:szCs w:val="24"/>
-        </w:rPr>
-        <w:t>in</w:t>
-      </w:r>
-      <w:r>
-        <w:rPr>
-          <w:rFonts w:ascii="Times New Roman" w:hAnsi="Times New Roman" w:cs="Times New Roman"/>
-          <w:b/>
-          <w:bCs/>
-          <w:sz w:val="24"/>
-          <w:szCs w:val="24"/>
-        </w:rPr>
-        <w:t>ter</w:t>
-      </w:r>
-      <w:proofErr w:type="spellEnd"/>
-      <w:proofErr w:type="gramEnd"/>
-    </w:p>
-    <w:p>
-      <w:pPr>
-        <w:rPr>
-          <w:rFonts w:ascii="Times New Roman" w:hAnsi="Times New Roman" w:cs="Times New Roman"/>
-          <w:sz w:val="24"/>
-          <w:szCs w:val="24"/>
-        </w:rPr>
-      </w:pPr>
-      <w:r>
-        <w:rPr>
-          <w:rFonts w:ascii="Times New Roman" w:hAnsi="Times New Roman" w:cs="Times New Roman"/>
-          <w:sz w:val="24"/>
-          <w:szCs w:val="24"/>
-        </w:rPr>
-        <w:lastRenderedPageBreak/>
-        <w:t>Then Figure 5 represents inter-city transportation from 2019/Q2 to 2023/Q4. Two charts in the left side show control points passengers. The pie charts for comparison are hidden at the beginning and is controlled by the icon in the top left corner.</w:t>
-      </w:r>
-    </w:p>
-    <w:p>
-      <w:pPr>
-        <w:rPr>
-          <w:rFonts w:ascii="Times New Roman" w:hAnsi="Times New Roman" w:cs="Times New Roman" w:hint="eastAsia"/>
-          <w:b/>
-          <w:bCs/>
-          <w:sz w:val="24"/>
-          <w:szCs w:val="24"/>
-        </w:rPr>
       </w:pPr>
     </w:p>
     <w:p>
@@ -7214,16 +6777,16 @@
           <w:rFonts w:ascii="Times New Roman" w:hAnsi="Times New Roman" w:cs="Times New Roman"/>
         </w:rPr>
       </w:pPr>
-      <w:bookmarkStart w:id="47" w:name="OLE_LINK116"/>
-      <w:bookmarkStart w:id="48" w:name="OLE_LINK117"/>
-      <w:bookmarkStart w:id="49" w:name="_Toc152194109"/>
+      <w:bookmarkStart w:id="47" w:name="_Toc152194109"/>
+      <w:bookmarkStart w:id="48" w:name="OLE_LINK116"/>
+      <w:bookmarkStart w:id="49" w:name="OLE_LINK117"/>
       <w:r>
         <w:rPr>
           <w:rFonts w:ascii="Times New Roman" w:hAnsi="Times New Roman" w:cs="Times New Roman"/>
         </w:rPr>
         <w:t>Data Details</w:t>
       </w:r>
-      <w:bookmarkEnd w:id="49"/>
+      <w:bookmarkEnd w:id="47"/>
     </w:p>
     <w:p>
       <w:pPr>
@@ -7241,7 +6804,16 @@
           <w:sz w:val="24"/>
           <w:szCs w:val="24"/>
         </w:rPr>
-        <w:t>We got retail sales dataset from Census and Statistics Department of The Government of the Hong Kong Special Administrative Region, since the retail data provided on the official government website are of various types and complex content, for example, there are many key indicators in the original data set provided by the government, such as operating expenses, employee compensation and other indicators that are not closely related to our topic. Therefore, the sets were processed and filtered to obtain the most useful information for our topic visualization, here are the main dataset tables:</w:t>
+        <w:t xml:space="preserve">We got retail sales dataset from Census and Statistics Department of The Government of the Hong Kong Special Administrative Region, since the retail data provided on the official government website are of various types and complex content, for example, there are many key indicators in the original data set provided by the government, such as operating expenses, employee compensation and other indicators that are not closely related to our topic. Therefore, the sets were processed and filtered to obtain the most </w:t>
+      </w:r>
+      <w:r>
+        <w:rPr>
+          <w:rFonts w:ascii="Times New Roman" w:hAnsi="Times New Roman" w:cs="Times New Roman"/>
+          <w:sz w:val="24"/>
+          <w:szCs w:val="24"/>
+        </w:rPr>
+        <w:lastRenderedPageBreak/>
+        <w:t>useful information for our topic visualization, here are the main dataset tables:</w:t>
       </w:r>
     </w:p>
     <w:p>
@@ -7323,23 +6895,29 @@
           <w:szCs w:val="24"/>
         </w:rPr>
       </w:pPr>
-      <w:proofErr w:type="gramStart"/>
-      <w:r>
-        <w:rPr>
-          <w:rFonts w:ascii="Times New Roman" w:hAnsi="Times New Roman" w:cs="Times New Roman"/>
-          <w:sz w:val="24"/>
-          <w:szCs w:val="24"/>
-        </w:rPr>
-        <w:t>Date(</w:t>
-      </w:r>
-      <w:proofErr w:type="gramEnd"/>
-      <w:r>
-        <w:rPr>
-          <w:rFonts w:ascii="Times New Roman" w:hAnsi="Times New Roman" w:cs="Times New Roman"/>
-          <w:sz w:val="24"/>
-          <w:szCs w:val="24"/>
-        </w:rPr>
-        <w:t>Year/Month)</w:t>
+      <w:r>
+        <w:rPr>
+          <w:rFonts w:ascii="Times New Roman" w:hAnsi="Times New Roman" w:cs="Times New Roman"/>
+          <w:sz w:val="24"/>
+          <w:szCs w:val="24"/>
+        </w:rPr>
+        <w:t>Date</w:t>
+      </w:r>
+      <w:r>
+        <w:rPr>
+          <w:rFonts w:ascii="Times New Roman" w:hAnsi="Times New Roman" w:cs="Times New Roman"/>
+          <w:sz w:val="24"/>
+          <w:szCs w:val="24"/>
+        </w:rPr>
+        <w:t xml:space="preserve"> </w:t>
+      </w:r>
+      <w:r>
+        <w:rPr>
+          <w:rFonts w:ascii="Times New Roman" w:hAnsi="Times New Roman" w:cs="Times New Roman"/>
+          <w:sz w:val="24"/>
+          <w:szCs w:val="24"/>
+        </w:rPr>
+        <w:t>(Year/Month)</w:t>
       </w:r>
     </w:p>
     <w:p>
@@ -7423,23 +7001,29 @@
           <w:szCs w:val="24"/>
         </w:rPr>
       </w:pPr>
-      <w:proofErr w:type="gramStart"/>
-      <w:r>
-        <w:rPr>
-          <w:rFonts w:ascii="Times New Roman" w:hAnsi="Times New Roman" w:cs="Times New Roman"/>
-          <w:sz w:val="24"/>
-          <w:szCs w:val="24"/>
-        </w:rPr>
-        <w:t>Date(</w:t>
-      </w:r>
-      <w:proofErr w:type="gramEnd"/>
-      <w:r>
-        <w:rPr>
-          <w:rFonts w:ascii="Times New Roman" w:hAnsi="Times New Roman" w:cs="Times New Roman"/>
-          <w:sz w:val="24"/>
-          <w:szCs w:val="24"/>
-        </w:rPr>
-        <w:t>Year/Month)</w:t>
+      <w:r>
+        <w:rPr>
+          <w:rFonts w:ascii="Times New Roman" w:hAnsi="Times New Roman" w:cs="Times New Roman"/>
+          <w:sz w:val="24"/>
+          <w:szCs w:val="24"/>
+        </w:rPr>
+        <w:t>Date</w:t>
+      </w:r>
+      <w:r>
+        <w:rPr>
+          <w:rFonts w:ascii="Times New Roman" w:hAnsi="Times New Roman" w:cs="Times New Roman"/>
+          <w:sz w:val="24"/>
+          <w:szCs w:val="24"/>
+        </w:rPr>
+        <w:t xml:space="preserve"> </w:t>
+      </w:r>
+      <w:r>
+        <w:rPr>
+          <w:rFonts w:ascii="Times New Roman" w:hAnsi="Times New Roman" w:cs="Times New Roman"/>
+          <w:sz w:val="24"/>
+          <w:szCs w:val="24"/>
+        </w:rPr>
+        <w:t>(Year/Month)</w:t>
       </w:r>
     </w:p>
     <w:p>
@@ -7636,23 +7220,29 @@
           <w:szCs w:val="24"/>
         </w:rPr>
       </w:pPr>
-      <w:proofErr w:type="gramStart"/>
-      <w:r>
-        <w:rPr>
-          <w:rFonts w:ascii="Times New Roman" w:hAnsi="Times New Roman" w:cs="Times New Roman"/>
-          <w:sz w:val="24"/>
-          <w:szCs w:val="24"/>
-        </w:rPr>
-        <w:t>Date(</w:t>
-      </w:r>
-      <w:proofErr w:type="gramEnd"/>
-      <w:r>
-        <w:rPr>
-          <w:rFonts w:ascii="Times New Roman" w:hAnsi="Times New Roman" w:cs="Times New Roman"/>
-          <w:sz w:val="24"/>
-          <w:szCs w:val="24"/>
-        </w:rPr>
-        <w:t>Year/Month)</w:t>
+      <w:r>
+        <w:rPr>
+          <w:rFonts w:ascii="Times New Roman" w:hAnsi="Times New Roman" w:cs="Times New Roman"/>
+          <w:sz w:val="24"/>
+          <w:szCs w:val="24"/>
+        </w:rPr>
+        <w:t>Date</w:t>
+      </w:r>
+      <w:r>
+        <w:rPr>
+          <w:rFonts w:ascii="Times New Roman" w:hAnsi="Times New Roman" w:cs="Times New Roman"/>
+          <w:sz w:val="24"/>
+          <w:szCs w:val="24"/>
+        </w:rPr>
+        <w:t xml:space="preserve"> </w:t>
+      </w:r>
+      <w:r>
+        <w:rPr>
+          <w:rFonts w:ascii="Times New Roman" w:hAnsi="Times New Roman" w:cs="Times New Roman"/>
+          <w:sz w:val="24"/>
+          <w:szCs w:val="24"/>
+        </w:rPr>
+        <w:t>(Year/Month)</w:t>
       </w:r>
     </w:p>
     <w:bookmarkEnd w:id="56"/>
@@ -7687,18 +7277,24 @@
           <w:sz w:val="24"/>
           <w:szCs w:val="24"/>
         </w:rPr>
-        <w:t xml:space="preserve">] as from the reference month of January 2009. To facilitate analysis of the short-term business performance of the local retail sector, the industry classes of the retail sector have been grouped into the 19 retail outlet </w:t>
-      </w:r>
-      <w:proofErr w:type="gramStart"/>
-      <w:r>
-        <w:rPr>
-          <w:rFonts w:ascii="Times New Roman" w:hAnsi="Times New Roman" w:cs="Times New Roman"/>
-          <w:sz w:val="24"/>
-          <w:szCs w:val="24"/>
-        </w:rPr>
-        <w:t>types[</w:t>
-      </w:r>
-      <w:proofErr w:type="gramEnd"/>
+        <w:t>] as from the reference month of January 2009. To facilitate analysis of the short-term business performance of the local retail sector, the industry classes of the retail sector have been grouped into the 19 retail outlet types</w:t>
+      </w:r>
+      <w:r>
+        <w:rPr>
+          <w:rFonts w:ascii="Times New Roman" w:hAnsi="Times New Roman" w:cs="Times New Roman"/>
+          <w:sz w:val="24"/>
+          <w:szCs w:val="24"/>
+        </w:rPr>
+        <w:t xml:space="preserve"> </w:t>
+      </w:r>
+      <w:r>
+        <w:rPr>
+          <w:rFonts w:ascii="Times New Roman" w:hAnsi="Times New Roman" w:cs="Times New Roman"/>
+          <w:sz w:val="24"/>
+          <w:szCs w:val="24"/>
+        </w:rPr>
+        <w:t>[</w:t>
+      </w:r>
       <w:r>
         <w:rPr>
           <w:rFonts w:ascii="Times New Roman" w:hAnsi="Times New Roman" w:cs="Times New Roman"/>
@@ -7805,25 +7401,7 @@
           <w:sz w:val="24"/>
           <w:szCs w:val="24"/>
         </w:rPr>
-        <w:t xml:space="preserve">First, for the total retail sales, we would like to observe the overall change from 2019 to 2023 on the visualization results, </w:t>
-      </w:r>
-      <w:proofErr w:type="gramStart"/>
-      <w:r>
-        <w:rPr>
-          <w:rFonts w:ascii="Times New Roman" w:hAnsi="Times New Roman" w:cs="Times New Roman"/>
-          <w:sz w:val="24"/>
-          <w:szCs w:val="24"/>
-        </w:rPr>
-        <w:t>and also</w:t>
-      </w:r>
-      <w:proofErr w:type="gramEnd"/>
-      <w:r>
-        <w:rPr>
-          <w:rFonts w:ascii="Times New Roman" w:hAnsi="Times New Roman" w:cs="Times New Roman"/>
-          <w:sz w:val="24"/>
-          <w:szCs w:val="24"/>
-        </w:rPr>
-        <w:t xml:space="preserve"> get an overview on the special number of retail sales, so we choose a bar chart with different colors by different year.</w:t>
+        <w:t>First, for the total retail sales, we would like to observe the overall change from 2019 to 2023 on the visualization results, and also get an overview on the special number of retail sales, so we choose a bar chart with different colors by different year.</w:t>
       </w:r>
     </w:p>
     <w:p>
@@ -7875,26 +7453,8 @@
           <w:sz w:val="24"/>
           <w:szCs w:val="24"/>
         </w:rPr>
-        <w:t>Then it comes to the total value of online retail sales, we use a mix of line and bar charts, which gives us a clear view of both the specific numbers of online sales data and the year-to-year changes in online sales value.</w:t>
-      </w:r>
-    </w:p>
-    <w:p>
-      <w:pPr>
-        <w:rPr>
-          <w:rFonts w:ascii="Times New Roman" w:hAnsi="Times New Roman" w:cs="Times New Roman"/>
-          <w:sz w:val="24"/>
-          <w:szCs w:val="24"/>
-        </w:rPr>
-      </w:pPr>
-    </w:p>
-    <w:p>
-      <w:pPr>
-        <w:rPr>
-          <w:rFonts w:ascii="Times New Roman" w:hAnsi="Times New Roman" w:cs="Times New Roman"/>
-          <w:sz w:val="24"/>
-          <w:szCs w:val="24"/>
-        </w:rPr>
-      </w:pPr>
+        <w:t xml:space="preserve">Then it comes to the total value of online retail sales, we use a mix of line and bar charts, which gives us a clear view of both the specific numbers of online sales data and the </w:t>
+      </w:r>
       <w:r>
         <w:rPr>
           <w:rFonts w:ascii="Times New Roman" w:hAnsi="Times New Roman" w:cs="Times New Roman"/>
@@ -7902,6 +7462,32 @@
           <w:szCs w:val="24"/>
         </w:rPr>
         <w:lastRenderedPageBreak/>
+        <w:t>year-to-year changes in online sales value.</w:t>
+      </w:r>
+    </w:p>
+    <w:p>
+      <w:pPr>
+        <w:rPr>
+          <w:rFonts w:ascii="Times New Roman" w:hAnsi="Times New Roman" w:cs="Times New Roman"/>
+          <w:sz w:val="24"/>
+          <w:szCs w:val="24"/>
+        </w:rPr>
+      </w:pPr>
+    </w:p>
+    <w:p>
+      <w:pPr>
+        <w:rPr>
+          <w:rFonts w:ascii="Times New Roman" w:hAnsi="Times New Roman" w:cs="Times New Roman"/>
+          <w:sz w:val="24"/>
+          <w:szCs w:val="24"/>
+        </w:rPr>
+      </w:pPr>
+      <w:r>
+        <w:rPr>
+          <w:rFonts w:ascii="Times New Roman" w:hAnsi="Times New Roman" w:cs="Times New Roman"/>
+          <w:sz w:val="24"/>
+          <w:szCs w:val="24"/>
+        </w:rPr>
         <w:t>The total retail sector can be divided to various economic sectors, so it is essential to get a more detailed view to further look at the change in sales in the segmented categories. Although pie charts can provide a good proportion of the display, the tree map can not only show the proportion, but also reflect the proportion of sub-categories under the main classification, besides it can better utilize the limited space of the dashboard, so we choose the tree map in this retail-type sales. We also add table and packed bubbles to the dashboard for the detailed type.</w:t>
       </w:r>
     </w:p>
@@ -7958,6 +7544,7 @@
       <w:r>
         <w:rPr>
           <w:rFonts w:ascii="Times New Roman" w:hAnsi="Times New Roman" w:cs="Times New Roman"/>
+          <w:noProof/>
           <w:sz w:val="24"/>
           <w:szCs w:val="24"/>
         </w:rPr>
@@ -7977,7 +7564,7 @@
                     <pic:cNvPicPr/>
                   </pic:nvPicPr>
                   <pic:blipFill>
-                    <a:blip r:embed="rId12"/>
+                    <a:blip r:embed="rId14"/>
                     <a:stretch>
                       <a:fillRect/>
                     </a:stretch>
@@ -8060,7 +7647,16 @@
           <w:sz w:val="24"/>
           <w:szCs w:val="24"/>
         </w:rPr>
-        <w:t>In Figure 7, this shows the total retail sales value by detailed Type. First, the upper is a bar chart of year-to-year sales changes for different main categories, where we have divided the main categories with different unique colors. On the left side of the bottom is a tree map, where the main categories are differentiated by the same colors as on the top, and different small chunks of the same colors indicate the percentage of the detailed sub-category. On the right side of the bottom is a combination of table and packed bubbles. The table shows the textual data of the</w:t>
+        <w:t xml:space="preserve">In Figure 7, this shows the total retail sales value by detailed Type. First, the upper is a bar chart of year-to-year sales changes for different main categories, where we have divided the main categories with different unique colors. On the left side of the bottom is a tree map, where the main categories are differentiated by the same colors as on the top, and different small chunks of the same colors indicate the percentage of the detailed sub-category. On the right side of the bottom is a combination of table and packed </w:t>
+      </w:r>
+      <w:r>
+        <w:rPr>
+          <w:rFonts w:ascii="Times New Roman" w:hAnsi="Times New Roman" w:cs="Times New Roman"/>
+          <w:sz w:val="24"/>
+          <w:szCs w:val="24"/>
+        </w:rPr>
+        <w:lastRenderedPageBreak/>
+        <w:t>bubbles. The table shows the textual data of the</w:t>
       </w:r>
       <w:bookmarkStart w:id="74" w:name="OLE_LINK92"/>
       <w:bookmarkStart w:id="75" w:name="OLE_LINK93"/>
@@ -8094,10 +7690,10 @@
       <w:r>
         <w:rPr>
           <w:rFonts w:ascii="Times New Roman" w:hAnsi="Times New Roman" w:cs="Times New Roman"/>
-          <w:sz w:val="24"/>
-          <w:szCs w:val="24"/>
-        </w:rPr>
-        <w:lastRenderedPageBreak/>
+          <w:noProof/>
+          <w:sz w:val="24"/>
+          <w:szCs w:val="24"/>
+        </w:rPr>
         <w:drawing>
           <wp:inline distT="0" distB="0" distL="0" distR="0" wp14:anchorId="7E78B432" wp14:editId="77A5EDC1">
             <wp:extent cx="5274310" cy="3159760"/>
@@ -8114,7 +7710,7 @@
                     <pic:cNvPicPr/>
                   </pic:nvPicPr>
                   <pic:blipFill>
-                    <a:blip r:embed="rId13"/>
+                    <a:blip r:embed="rId15"/>
                     <a:stretch>
                       <a:fillRect/>
                     </a:stretch>
@@ -8295,25 +7891,16 @@
           <w:sz w:val="24"/>
           <w:szCs w:val="24"/>
         </w:rPr>
-        <w:t xml:space="preserve">Then we will want to analysis more detailed type. Other consumer goods </w:t>
-      </w:r>
-      <w:proofErr w:type="gramStart"/>
-      <w:r>
-        <w:rPr>
-          <w:rFonts w:ascii="Times New Roman" w:hAnsi="Times New Roman" w:cs="Times New Roman"/>
-          <w:sz w:val="24"/>
-          <w:szCs w:val="24"/>
-        </w:rPr>
-        <w:t>is</w:t>
-      </w:r>
-      <w:proofErr w:type="gramEnd"/>
-      <w:r>
-        <w:rPr>
-          <w:rFonts w:ascii="Times New Roman" w:hAnsi="Times New Roman" w:cs="Times New Roman"/>
-          <w:sz w:val="24"/>
-          <w:szCs w:val="24"/>
-        </w:rPr>
-        <w:t xml:space="preserve"> consist of medicine, Chinese drugs and herbs, and other goods not classified, since it is a combination of lots of types and during the epidemic, it's no surprise that sales </w:t>
+        <w:t xml:space="preserve">Then we will want to analysis more detailed type. Other consumer goods consist of medicine, Chinese drugs and herbs, and other goods not classified, since it is a </w:t>
+      </w:r>
+      <w:r>
+        <w:rPr>
+          <w:rFonts w:ascii="Times New Roman" w:hAnsi="Times New Roman" w:cs="Times New Roman"/>
+          <w:sz w:val="24"/>
+          <w:szCs w:val="24"/>
+        </w:rPr>
+        <w:lastRenderedPageBreak/>
+        <w:t xml:space="preserve">combination of lots of types and during the epidemic, it's no surprise that sales </w:t>
       </w:r>
       <w:bookmarkStart w:id="79" w:name="OLE_LINK96"/>
       <w:bookmarkStart w:id="80" w:name="OLE_LINK97"/>
@@ -8359,19 +7946,10 @@
           <w:sz w:val="24"/>
           <w:szCs w:val="24"/>
         </w:rPr>
-        <w:t xml:space="preserve">In conclusion, in terms of this aspect of retail sales, it is true that in recent years there </w:t>
-      </w:r>
-      <w:r>
-        <w:rPr>
-          <w:rFonts w:ascii="Times New Roman" w:hAnsi="Times New Roman" w:cs="Times New Roman"/>
-          <w:sz w:val="24"/>
-          <w:szCs w:val="24"/>
-        </w:rPr>
-        <w:lastRenderedPageBreak/>
-        <w:t>has been a significant downward trend in retail sales after the epidemic, however, since August 2023, there has been a gradual recovery and even surpassing of the year 2019.</w:t>
-      </w:r>
-      <w:bookmarkEnd w:id="47"/>
+        <w:t>In conclusion, in terms of this aspect of retail sales, it is true that in recent years there has been a significant downward trend in retail sales after the epidemic, however, since August 2023, there has been a gradual recovery and even surpassing of the year 2019.</w:t>
+      </w:r>
       <w:bookmarkEnd w:id="48"/>
+      <w:bookmarkEnd w:id="49"/>
     </w:p>
     <w:p>
       <w:pPr>
@@ -8382,10 +7960,10 @@
           <w:szCs w:val="36"/>
         </w:rPr>
       </w:pPr>
-      <w:bookmarkStart w:id="81" w:name="OLE_LINK45"/>
-      <w:bookmarkStart w:id="82" w:name="OLE_LINK46"/>
-      <w:bookmarkStart w:id="83" w:name="_Toc152165104"/>
-      <w:bookmarkStart w:id="84" w:name="_Toc152194113"/>
+      <w:bookmarkStart w:id="81" w:name="_Toc152165104"/>
+      <w:bookmarkStart w:id="82" w:name="_Toc152194113"/>
+      <w:bookmarkStart w:id="83" w:name="OLE_LINK45"/>
+      <w:bookmarkStart w:id="84" w:name="OLE_LINK46"/>
       <w:r>
         <w:rPr>
           <w:rFonts w:ascii="Times New Roman" w:hAnsi="Times New Roman" w:cs="Times New Roman"/>
@@ -8394,305 +7972,132 @@
         </w:rPr>
         <w:t>Limitations and difficulties</w:t>
       </w:r>
+      <w:bookmarkEnd w:id="81"/>
+      <w:bookmarkEnd w:id="82"/>
+    </w:p>
+    <w:p>
+      <w:pPr>
+        <w:rPr>
+          <w:rFonts w:ascii="Times New Roman" w:hAnsi="Times New Roman" w:cs="Times New Roman"/>
+          <w:sz w:val="24"/>
+          <w:szCs w:val="24"/>
+        </w:rPr>
+      </w:pPr>
+      <w:bookmarkStart w:id="85" w:name="OLE_LINK98"/>
+      <w:bookmarkStart w:id="86" w:name="OLE_LINK99"/>
+      <w:r>
+        <w:rPr>
+          <w:rFonts w:ascii="Times New Roman" w:hAnsi="Times New Roman" w:cs="Times New Roman"/>
+          <w:sz w:val="24"/>
+          <w:szCs w:val="24"/>
+        </w:rPr>
+        <w:t>As for the difficulties we have met during this section, incomplete data has hindered our process temporarily. For one thing, some earlier data is missed so that we have to shorten the time range to align the start point and the end point of the comparisons. For another thing, some data of recent months has not been updated yet. Thus, we switch to demonstrate the average value rather than the amount value.</w:t>
+      </w:r>
+    </w:p>
+    <w:p>
+      <w:pPr>
+        <w:rPr>
+          <w:rFonts w:ascii="Times New Roman" w:hAnsi="Times New Roman" w:cs="Times New Roman"/>
+          <w:sz w:val="24"/>
+          <w:szCs w:val="24"/>
+        </w:rPr>
+      </w:pPr>
+    </w:p>
+    <w:p>
+      <w:pPr>
+        <w:rPr>
+          <w:rFonts w:ascii="Times New Roman" w:hAnsi="Times New Roman" w:cs="Times New Roman"/>
+          <w:sz w:val="24"/>
+          <w:szCs w:val="24"/>
+        </w:rPr>
+      </w:pPr>
+      <w:r>
+        <w:rPr>
+          <w:rFonts w:ascii="Times New Roman" w:hAnsi="Times New Roman" w:cs="Times New Roman"/>
+          <w:sz w:val="24"/>
+          <w:szCs w:val="24"/>
+        </w:rPr>
+        <w:t xml:space="preserve">Besides, we attempt to eliminate the confusion caused by the abbreviations of harbors and control points. Finally, we decide to describe them briefly in the presentation and add labels beside charts. </w:t>
+      </w:r>
+    </w:p>
+    <w:p>
+      <w:pPr>
+        <w:rPr>
+          <w:rFonts w:ascii="Times New Roman" w:hAnsi="Times New Roman" w:cs="Times New Roman"/>
+          <w:sz w:val="24"/>
+          <w:szCs w:val="24"/>
+        </w:rPr>
+      </w:pPr>
+    </w:p>
+    <w:p>
+      <w:pPr>
+        <w:rPr>
+          <w:rFonts w:ascii="Times New Roman" w:hAnsi="Times New Roman" w:cs="Times New Roman"/>
+          <w:sz w:val="24"/>
+          <w:szCs w:val="24"/>
+        </w:rPr>
+      </w:pPr>
+      <w:r>
+        <w:rPr>
+          <w:rFonts w:ascii="Times New Roman" w:hAnsi="Times New Roman" w:cs="Times New Roman"/>
+          <w:sz w:val="24"/>
+          <w:szCs w:val="24"/>
+        </w:rPr>
+        <w:t>Considering the limitations of the visualization tools we choose, one shortage of the Tableau Cloud is that, although we can share our dashboards, we cannot edit the same dashboard at the same time, like Git. The Tableau will update the whole dashboard, not the difference we have made. So, we schedule to edit our dashboards separately and merge them together.</w:t>
+      </w:r>
+    </w:p>
+    <w:p>
+      <w:pPr>
+        <w:rPr>
+          <w:rFonts w:ascii="Times New Roman" w:hAnsi="Times New Roman" w:cs="Times New Roman"/>
+          <w:sz w:val="24"/>
+          <w:szCs w:val="24"/>
+        </w:rPr>
+      </w:pPr>
+    </w:p>
+    <w:p>
+      <w:pPr>
+        <w:rPr>
+          <w:rFonts w:ascii="Times New Roman" w:hAnsi="Times New Roman" w:cs="Times New Roman"/>
+          <w:sz w:val="24"/>
+          <w:szCs w:val="24"/>
+        </w:rPr>
+      </w:pPr>
+      <w:r>
+        <w:rPr>
+          <w:rFonts w:ascii="Times New Roman" w:hAnsi="Times New Roman" w:cs="Times New Roman"/>
+          <w:sz w:val="24"/>
+          <w:szCs w:val="24"/>
+        </w:rPr>
+        <w:t>In a brief, we have achieved our initial goals. However, if time permits, we would like to investigate the underlying relations between transportation and other two indicators to make the analysis more systemic.</w:t>
+      </w:r>
+      <w:bookmarkEnd w:id="85"/>
+      <w:bookmarkEnd w:id="86"/>
+    </w:p>
+    <w:p>
+      <w:pPr>
+        <w:pStyle w:val="10"/>
+        <w:rPr>
+          <w:rFonts w:ascii="Times New Roman" w:hAnsi="Times New Roman" w:cs="Times New Roman"/>
+          <w:sz w:val="36"/>
+          <w:szCs w:val="36"/>
+        </w:rPr>
+      </w:pPr>
+      <w:bookmarkStart w:id="87" w:name="_Toc152194114"/>
+      <w:r>
+        <w:rPr>
+          <w:rFonts w:ascii="Times New Roman" w:hAnsi="Times New Roman" w:cs="Times New Roman"/>
+          <w:sz w:val="36"/>
+          <w:szCs w:val="36"/>
+        </w:rPr>
+        <w:t>Conclusion</w:t>
+      </w:r>
       <w:bookmarkEnd w:id="83"/>
       <w:bookmarkEnd w:id="84"/>
-    </w:p>
-    <w:p>
-      <w:pPr>
-        <w:rPr>
-          <w:rFonts w:ascii="Times New Roman" w:hAnsi="Times New Roman" w:cs="Times New Roman"/>
-          <w:sz w:val="24"/>
-          <w:szCs w:val="24"/>
-        </w:rPr>
-      </w:pPr>
-      <w:bookmarkStart w:id="85" w:name="OLE_LINK98"/>
-      <w:bookmarkStart w:id="86" w:name="OLE_LINK99"/>
-      <w:r>
-        <w:rPr>
-          <w:rFonts w:ascii="Times New Roman" w:hAnsi="Times New Roman" w:cs="Times New Roman"/>
-          <w:sz w:val="24"/>
-          <w:szCs w:val="24"/>
-        </w:rPr>
-        <w:t xml:space="preserve">As for the difficulties we have met during this section, incomplete data has hindered our process temporarily. For one thing, some earlier data is missed so that we </w:t>
-      </w:r>
-      <w:proofErr w:type="gramStart"/>
-      <w:r>
-        <w:rPr>
-          <w:rFonts w:ascii="Times New Roman" w:hAnsi="Times New Roman" w:cs="Times New Roman"/>
-          <w:sz w:val="24"/>
-          <w:szCs w:val="24"/>
-        </w:rPr>
-        <w:t>have to</w:t>
-      </w:r>
-      <w:proofErr w:type="gramEnd"/>
-      <w:r>
-        <w:rPr>
-          <w:rFonts w:ascii="Times New Roman" w:hAnsi="Times New Roman" w:cs="Times New Roman"/>
-          <w:sz w:val="24"/>
-          <w:szCs w:val="24"/>
-        </w:rPr>
-        <w:t xml:space="preserve"> shorten the time range to align the start point and the end point of the comparisons. For another thing, some data of recent months has not been updated yet. Thus, we switch to demonstrate the average value rather than the amount value.</w:t>
-      </w:r>
-    </w:p>
-    <w:p>
-      <w:pPr>
-        <w:rPr>
-          <w:rFonts w:ascii="Times New Roman" w:hAnsi="Times New Roman" w:cs="Times New Roman"/>
-          <w:sz w:val="24"/>
-          <w:szCs w:val="24"/>
-        </w:rPr>
-      </w:pPr>
-      <w:r>
-        <w:rPr>
-          <w:rFonts w:ascii="Times New Roman" w:hAnsi="Times New Roman" w:cs="Times New Roman"/>
-          <w:sz w:val="24"/>
-          <w:szCs w:val="24"/>
-        </w:rPr>
-        <w:t xml:space="preserve">Besides, we attempt to eliminate the confusion caused by the abbreviations of harbors and control points. Finally, we decide to describe them briefly in the presentation and add labels beside charts. </w:t>
-      </w:r>
-    </w:p>
-    <w:p>
-      <w:pPr>
-        <w:rPr>
-          <w:rFonts w:ascii="Times New Roman" w:hAnsi="Times New Roman" w:cs="Times New Roman"/>
-          <w:sz w:val="24"/>
-          <w:szCs w:val="24"/>
-        </w:rPr>
-      </w:pPr>
-    </w:p>
-    <w:p>
-      <w:pPr>
-        <w:rPr>
-          <w:rFonts w:ascii="Times New Roman" w:hAnsi="Times New Roman" w:cs="Times New Roman"/>
-          <w:sz w:val="24"/>
-          <w:szCs w:val="24"/>
-        </w:rPr>
-      </w:pPr>
-      <w:r>
-        <w:rPr>
-          <w:rFonts w:ascii="Times New Roman" w:hAnsi="Times New Roman" w:cs="Times New Roman"/>
-          <w:sz w:val="24"/>
-          <w:szCs w:val="24"/>
-        </w:rPr>
-        <w:t>Considering the limitations of the visualization tools we choose, one shortage of the Tableau Cloud is that, although we can share our dashboards, we cannot edit the same dashboard at the same time, like Git. The Tableau will update the whole dashboard, not the difference we have made. So, we schedule to edit our dashboards separately and merge them together.</w:t>
-      </w:r>
-    </w:p>
-    <w:p>
-      <w:pPr>
-        <w:rPr>
-          <w:rFonts w:ascii="Times New Roman" w:hAnsi="Times New Roman" w:cs="Times New Roman"/>
-          <w:sz w:val="24"/>
-          <w:szCs w:val="24"/>
-        </w:rPr>
-      </w:pPr>
-    </w:p>
-    <w:p>
-      <w:pPr>
-        <w:rPr>
-          <w:rFonts w:ascii="Times New Roman" w:hAnsi="Times New Roman" w:cs="Times New Roman"/>
-          <w:sz w:val="24"/>
-          <w:szCs w:val="24"/>
-        </w:rPr>
-      </w:pPr>
-      <w:r>
-        <w:rPr>
-          <w:rFonts w:ascii="Times New Roman" w:hAnsi="Times New Roman" w:cs="Times New Roman"/>
-          <w:sz w:val="24"/>
-          <w:szCs w:val="24"/>
-        </w:rPr>
-        <w:t>In a brief, we have achieved our initial goals. However, if time permits, we would like to investigate the underlying relations between transportation and other two indicators to make the analysis more systemic.</w:t>
-      </w:r>
-      <w:bookmarkEnd w:id="85"/>
-      <w:bookmarkEnd w:id="86"/>
-    </w:p>
-    <w:p>
-      <w:pPr>
-        <w:pStyle w:val="10"/>
-        <w:rPr>
-          <w:rFonts w:ascii="Times New Roman" w:hAnsi="Times New Roman" w:cs="Times New Roman"/>
-          <w:sz w:val="36"/>
-          <w:szCs w:val="36"/>
-        </w:rPr>
-      </w:pPr>
-      <w:bookmarkStart w:id="87" w:name="_Toc152194114"/>
-      <w:r>
-        <w:rPr>
-          <w:rFonts w:ascii="Times New Roman" w:hAnsi="Times New Roman" w:cs="Times New Roman"/>
-          <w:sz w:val="36"/>
-          <w:szCs w:val="36"/>
-        </w:rPr>
-        <w:t>Conclusion</w:t>
-      </w:r>
-      <w:bookmarkEnd w:id="81"/>
-      <w:bookmarkEnd w:id="82"/>
       <w:bookmarkEnd w:id="87"/>
     </w:p>
     <w:p>
       <w:pPr>
-        <w:rPr>
-          <w:rFonts w:ascii="Times New Roman" w:hAnsi="Times New Roman" w:cs="Times New Roman"/>
-          <w:sz w:val="24"/>
-          <w:szCs w:val="24"/>
-        </w:rPr>
-      </w:pPr>
-      <w:r>
-        <w:rPr>
-          <w:rFonts w:ascii="Times New Roman" w:hAnsi="Times New Roman" w:cs="Times New Roman"/>
-        </w:rPr>
-        <w:t>I</w:t>
-      </w:r>
-      <w:r>
-        <w:rPr>
-          <w:rFonts w:ascii="Times New Roman" w:hAnsi="Times New Roman" w:cs="Times New Roman"/>
-          <w:sz w:val="24"/>
-          <w:szCs w:val="24"/>
-        </w:rPr>
-        <w:t xml:space="preserve">n general, our conclusion is that Hong Kong has started to recover from the COVID-19, but still not reached the base line before the plague yet. For the aspect of vacancy, </w:t>
-      </w:r>
-      <w:r>
-        <w:rPr>
-          <w:rFonts w:ascii="Times New Roman" w:hAnsi="Times New Roman" w:cs="Times New Roman"/>
-          <w:sz w:val="24"/>
-          <w:szCs w:val="24"/>
-        </w:rPr>
-        <w:t>this</w:t>
-      </w:r>
-      <w:r>
-        <w:rPr>
-          <w:rFonts w:ascii="Times New Roman" w:hAnsi="Times New Roman" w:cs="Times New Roman"/>
-          <w:sz w:val="24"/>
-          <w:szCs w:val="24"/>
-        </w:rPr>
-        <w:t xml:space="preserve"> indicator of those office building</w:t>
-      </w:r>
-      <w:r>
-        <w:rPr>
-          <w:rFonts w:ascii="Times New Roman" w:hAnsi="Times New Roman" w:cs="Times New Roman"/>
-          <w:sz w:val="24"/>
-          <w:szCs w:val="24"/>
-        </w:rPr>
-        <w:t>s</w:t>
-      </w:r>
-      <w:r>
-        <w:rPr>
-          <w:rFonts w:ascii="Times New Roman" w:hAnsi="Times New Roman" w:cs="Times New Roman"/>
-          <w:sz w:val="24"/>
-          <w:szCs w:val="24"/>
-        </w:rPr>
-        <w:t xml:space="preserve"> graded in “A” and “B” are increasing while </w:t>
-      </w:r>
-      <w:r>
-        <w:rPr>
-          <w:rFonts w:ascii="Times New Roman" w:hAnsi="Times New Roman" w:cs="Times New Roman"/>
-          <w:sz w:val="24"/>
-          <w:szCs w:val="24"/>
-        </w:rPr>
-        <w:t>the rate of buildings graded in “C” is decreasing during the COVID-19 period. This is probably because people may not afford the cost of those more advanced, expensive, and highly equipped buildings and tend to choose those building graded in “C”</w:t>
-      </w:r>
-      <w:r>
-        <w:rPr>
-          <w:rFonts w:ascii="Times New Roman" w:hAnsi="Times New Roman" w:cs="Times New Roman"/>
-          <w:sz w:val="24"/>
-          <w:szCs w:val="24"/>
-        </w:rPr>
-        <w:t xml:space="preserve">. In the transportation’s perspective, due to the traffic control policy, </w:t>
-      </w:r>
-      <w:r>
-        <w:rPr>
-          <w:rFonts w:ascii="Times New Roman" w:hAnsi="Times New Roman" w:cs="Times New Roman"/>
-          <w:sz w:val="24"/>
-          <w:szCs w:val="24"/>
-        </w:rPr>
-        <w:t xml:space="preserve">the inter transportation for Hong Kong nearly falls to one in a thousand compared to data of the pre-pandemic period. Even we counted the data after COVID-19, the picture still shows </w:t>
-      </w:r>
-      <w:r>
-        <w:rPr>
-          <w:rFonts w:ascii="Times New Roman" w:hAnsi="Times New Roman" w:cs="Times New Roman"/>
-          <w:sz w:val="24"/>
-          <w:szCs w:val="24"/>
-        </w:rPr>
-        <w:t>a weak view compared to the pre-pandemic data. But it is a good signal that the data recovered in a rapid way, which may infer that the economy of Hong Kong has gained its motivation. As for retail sales, we set the total retail sales by month in 2019 as base line, and</w:t>
-      </w:r>
-      <w:r>
-        <w:rPr>
-          <w:rFonts w:ascii="Times New Roman" w:hAnsi="Times New Roman" w:cs="Times New Roman"/>
-          <w:sz w:val="24"/>
-          <w:szCs w:val="24"/>
-        </w:rPr>
-        <w:t xml:space="preserve"> surprisingly</w:t>
-      </w:r>
-      <w:r>
-        <w:rPr>
-          <w:rFonts w:ascii="Times New Roman" w:hAnsi="Times New Roman" w:cs="Times New Roman"/>
-          <w:sz w:val="24"/>
-          <w:szCs w:val="24"/>
-        </w:rPr>
-        <w:t xml:space="preserve"> found that even the data are below in the most of time during COVID-19, </w:t>
-      </w:r>
-      <w:r>
-        <w:rPr>
-          <w:rFonts w:ascii="Times New Roman" w:hAnsi="Times New Roman" w:cs="Times New Roman"/>
-          <w:sz w:val="24"/>
-          <w:szCs w:val="24"/>
-        </w:rPr>
-        <w:t>the data after August in 2023 are all above the base line. All these clues lead to our conclusion.</w:t>
-      </w:r>
-    </w:p>
-    <w:p>
-      <w:pPr>
-        <w:rPr>
-          <w:rFonts w:ascii="Times New Roman" w:hAnsi="Times New Roman" w:cs="Times New Roman"/>
-          <w:sz w:val="24"/>
-          <w:szCs w:val="24"/>
-        </w:rPr>
-      </w:pPr>
-      <w:r>
-        <w:rPr>
-          <w:rFonts w:ascii="Times New Roman" w:hAnsi="Times New Roman" w:cs="Times New Roman"/>
-          <w:sz w:val="24"/>
-          <w:szCs w:val="24"/>
-        </w:rPr>
-        <w:lastRenderedPageBreak/>
-        <w:drawing>
-          <wp:inline distT="0" distB="0" distL="0" distR="0" wp14:anchorId="555D1406" wp14:editId="341B56C4">
-            <wp:extent cx="5274310" cy="2917825"/>
-            <wp:effectExtent l="0" t="0" r="0" b="3175"/>
-            <wp:docPr id="960378881" name="图片 1" descr="文本&#10;&#10;描述已自动生成"/>
-            <wp:cNvGraphicFramePr>
-              <a:graphicFrameLocks xmlns:a="http://schemas.openxmlformats.org/drawingml/2006/main" noChangeAspect="1"/>
-            </wp:cNvGraphicFramePr>
-            <a:graphic xmlns:a="http://schemas.openxmlformats.org/drawingml/2006/main">
-              <a:graphicData uri="http://schemas.openxmlformats.org/drawingml/2006/picture">
-                <pic:pic xmlns:pic="http://schemas.openxmlformats.org/drawingml/2006/picture">
-                  <pic:nvPicPr>
-                    <pic:cNvPr id="960378881" name="图片 1" descr="文本&#10;&#10;描述已自动生成"/>
-                    <pic:cNvPicPr/>
-                  </pic:nvPicPr>
-                  <pic:blipFill>
-                    <a:blip r:embed="rId14"/>
-                    <a:stretch>
-                      <a:fillRect/>
-                    </a:stretch>
-                  </pic:blipFill>
-                  <pic:spPr>
-                    <a:xfrm>
-                      <a:off x="0" y="0"/>
-                      <a:ext cx="5274310" cy="2917825"/>
-                    </a:xfrm>
-                    <a:prstGeom prst="rect">
-                      <a:avLst/>
-                    </a:prstGeom>
-                  </pic:spPr>
-                </pic:pic>
-              </a:graphicData>
-            </a:graphic>
-          </wp:inline>
-        </w:drawing>
-      </w:r>
-    </w:p>
-    <w:p>
-      <w:pPr>
-        <w:jc w:val="center"/>
         <w:rPr>
           <w:rFonts w:ascii="Times New Roman" w:hAnsi="Times New Roman" w:cs="Times New Roman"/>
           <w:b/>
@@ -8704,43 +8109,125 @@
       <w:r>
         <w:rPr>
           <w:rFonts w:ascii="Times New Roman" w:hAnsi="Times New Roman" w:cs="Times New Roman"/>
-          <w:b/>
-          <w:bCs/>
-          <w:sz w:val="24"/>
-          <w:szCs w:val="24"/>
-        </w:rPr>
-        <w:t xml:space="preserve">Figure </w:t>
-      </w:r>
-      <w:r>
-        <w:rPr>
-          <w:rFonts w:ascii="Times New Roman" w:hAnsi="Times New Roman" w:cs="Times New Roman"/>
-          <w:b/>
-          <w:bCs/>
-          <w:sz w:val="24"/>
-          <w:szCs w:val="24"/>
-        </w:rPr>
-        <w:t>8</w:t>
-      </w:r>
-      <w:r>
-        <w:rPr>
-          <w:rFonts w:ascii="Times New Roman" w:hAnsi="Times New Roman" w:cs="Times New Roman"/>
-          <w:b/>
-          <w:bCs/>
-          <w:sz w:val="24"/>
-          <w:szCs w:val="24"/>
-        </w:rPr>
-        <w:t xml:space="preserve">. </w:t>
-      </w:r>
-      <w:r>
-        <w:rPr>
-          <w:rFonts w:ascii="Times New Roman" w:hAnsi="Times New Roman" w:cs="Times New Roman"/>
-          <w:b/>
-          <w:bCs/>
-          <w:sz w:val="24"/>
-          <w:szCs w:val="24"/>
-        </w:rPr>
-        <w:t>Conclusion</w:t>
-      </w:r>
+          <w:sz w:val="24"/>
+          <w:szCs w:val="24"/>
+        </w:rPr>
+        <w:t xml:space="preserve">In </w:t>
+      </w:r>
+      <w:r>
+        <w:rPr>
+          <w:rFonts w:ascii="Times New Roman" w:hAnsi="Times New Roman" w:cs="Times New Roman"/>
+          <w:sz w:val="24"/>
+          <w:szCs w:val="24"/>
+        </w:rPr>
+        <w:t xml:space="preserve">general, our conclusion is that Hong Kong has started to recover from the COVID-19, but still not reached the base line before the plague yet. For the aspect of vacancy, </w:t>
+      </w:r>
+      <w:r>
+        <w:rPr>
+          <w:rFonts w:ascii="Times New Roman" w:hAnsi="Times New Roman" w:cs="Times New Roman"/>
+          <w:sz w:val="24"/>
+          <w:szCs w:val="24"/>
+        </w:rPr>
+        <w:t>this</w:t>
+      </w:r>
+      <w:r>
+        <w:rPr>
+          <w:rFonts w:ascii="Times New Roman" w:hAnsi="Times New Roman" w:cs="Times New Roman"/>
+          <w:sz w:val="24"/>
+          <w:szCs w:val="24"/>
+        </w:rPr>
+        <w:t xml:space="preserve"> indicator of those office building</w:t>
+      </w:r>
+      <w:r>
+        <w:rPr>
+          <w:rFonts w:ascii="Times New Roman" w:hAnsi="Times New Roman" w:cs="Times New Roman"/>
+          <w:sz w:val="24"/>
+          <w:szCs w:val="24"/>
+        </w:rPr>
+        <w:t>s</w:t>
+      </w:r>
+      <w:r>
+        <w:rPr>
+          <w:rFonts w:ascii="Times New Roman" w:hAnsi="Times New Roman" w:cs="Times New Roman"/>
+          <w:sz w:val="24"/>
+          <w:szCs w:val="24"/>
+        </w:rPr>
+        <w:t xml:space="preserve"> graded in “A” and “B” are increasing while </w:t>
+      </w:r>
+      <w:r>
+        <w:rPr>
+          <w:rFonts w:ascii="Times New Roman" w:hAnsi="Times New Roman" w:cs="Times New Roman"/>
+          <w:sz w:val="24"/>
+          <w:szCs w:val="24"/>
+        </w:rPr>
+        <w:t>the rate of buildings graded in “C” is decreasing during the COVID-19 period. This is probably because people may not afford the cost of those more advanced, expensive, and highly equipped buildings and tend to choose those building graded in “C”</w:t>
+      </w:r>
+      <w:r>
+        <w:rPr>
+          <w:rFonts w:ascii="Times New Roman" w:hAnsi="Times New Roman" w:cs="Times New Roman"/>
+          <w:sz w:val="24"/>
+          <w:szCs w:val="24"/>
+        </w:rPr>
+        <w:t xml:space="preserve">. In the transportation’s perspective, due to the traffic control policy, </w:t>
+      </w:r>
+      <w:r>
+        <w:rPr>
+          <w:rFonts w:ascii="Times New Roman" w:hAnsi="Times New Roman" w:cs="Times New Roman"/>
+          <w:sz w:val="24"/>
+          <w:szCs w:val="24"/>
+        </w:rPr>
+        <w:t xml:space="preserve">the inter transportation for Hong Kong nearly falls to one in a thousand compared to data of the pre-pandemic period. Even we counted the data after COVID-19, the picture still shows </w:t>
+      </w:r>
+      <w:r>
+        <w:rPr>
+          <w:rFonts w:ascii="Times New Roman" w:hAnsi="Times New Roman" w:cs="Times New Roman"/>
+          <w:sz w:val="24"/>
+          <w:szCs w:val="24"/>
+        </w:rPr>
+        <w:t xml:space="preserve">a weak view compared to the pre-pandemic data. But it is a good signal that the data recovered in a </w:t>
+      </w:r>
+      <w:r>
+        <w:rPr>
+          <w:rFonts w:ascii="Times New Roman" w:hAnsi="Times New Roman" w:cs="Times New Roman"/>
+          <w:sz w:val="24"/>
+          <w:szCs w:val="24"/>
+        </w:rPr>
+        <w:lastRenderedPageBreak/>
+        <w:t>rapid way, which may infer that the economy of Hong Kong has gained its motivation. As for retail sales, we set the total retail sales by month in 2019 as base line, and</w:t>
+      </w:r>
+      <w:r>
+        <w:rPr>
+          <w:rFonts w:ascii="Times New Roman" w:hAnsi="Times New Roman" w:cs="Times New Roman"/>
+          <w:sz w:val="24"/>
+          <w:szCs w:val="24"/>
+        </w:rPr>
+        <w:t xml:space="preserve"> surprisingly</w:t>
+      </w:r>
+      <w:r>
+        <w:rPr>
+          <w:rFonts w:ascii="Times New Roman" w:hAnsi="Times New Roman" w:cs="Times New Roman"/>
+          <w:sz w:val="24"/>
+          <w:szCs w:val="24"/>
+        </w:rPr>
+        <w:t xml:space="preserve"> found that even the data are below in the most of time during COVID-19, </w:t>
+      </w:r>
+      <w:r>
+        <w:rPr>
+          <w:rFonts w:ascii="Times New Roman" w:hAnsi="Times New Roman" w:cs="Times New Roman"/>
+          <w:sz w:val="24"/>
+          <w:szCs w:val="24"/>
+        </w:rPr>
+        <w:t>the data after August in 2023 are all above the base line. All these clues lead to our conclusion.</w:t>
+      </w:r>
+    </w:p>
+    <w:p>
+      <w:pPr>
+        <w:rPr>
+          <w:rFonts w:ascii="Times New Roman" w:hAnsi="Times New Roman" w:cs="Times New Roman"/>
+          <w:sz w:val="24"/>
+          <w:szCs w:val="24"/>
+        </w:rPr>
+      </w:pPr>
     </w:p>
     <w:p>
       <w:pPr>
@@ -8750,15 +8237,6 @@
           <w:szCs w:val="24"/>
         </w:rPr>
       </w:pPr>
-    </w:p>
-    <w:p>
-      <w:pPr>
-        <w:rPr>
-          <w:rFonts w:ascii="Times New Roman" w:hAnsi="Times New Roman" w:cs="Times New Roman"/>
-          <w:sz w:val="24"/>
-          <w:szCs w:val="24"/>
-        </w:rPr>
-      </w:pPr>
       <w:r>
         <w:rPr>
           <w:rFonts w:ascii="Times New Roman" w:hAnsi="Times New Roman" w:cs="Times New Roman"/>
@@ -8775,15 +8253,6 @@
         </w:rPr>
         <w:t>we took three aspects for our project, it is obvious that there are extra indicators which are also suitable for evaluating the economy in Hong Kong. What is more, due to the time after Hong Kong government cancel the control policy is no more than 10 months, which may not be sufficient for our conclusion, and further work and data are necessary.</w:t>
       </w:r>
-    </w:p>
-    <w:p>
-      <w:pPr>
-        <w:rPr>
-          <w:rFonts w:ascii="Times New Roman" w:hAnsi="Times New Roman" w:cs="Times New Roman"/>
-          <w:sz w:val="24"/>
-          <w:szCs w:val="24"/>
-        </w:rPr>
-      </w:pPr>
     </w:p>
     <w:p>
       <w:pPr>
@@ -8859,26 +8328,21 @@
           <w:p>
             <w:pPr>
               <w:rPr>
-                <w:rFonts w:ascii="Times New Roman" w:eastAsia="宋体" w:hAnsi="Times New Roman" w:cs="Times New Roman"/>
                 <w:b/>
-                <w:kern w:val="0"/>
                 <w:szCs w:val="21"/>
               </w:rPr>
             </w:pPr>
             <w:r>
               <w:rPr>
-                <w:rFonts w:ascii="Calibri" w:eastAsia="宋体" w:hAnsi="Calibri" w:cs="Calibri"/>
+                <w:rFonts w:ascii="Calibri" w:hAnsi="Calibri" w:cs="Calibri"/>
                 <w:b/>
-                <w:kern w:val="0"/>
                 <w:szCs w:val="21"/>
               </w:rPr>
               <w:t>﻿</w:t>
             </w:r>
             <w:r>
               <w:rPr>
-                <w:rFonts w:ascii="Times New Roman" w:eastAsia="宋体" w:hAnsi="Times New Roman" w:cs="Times New Roman"/>
                 <w:b/>
-                <w:kern w:val="0"/>
                 <w:szCs w:val="21"/>
               </w:rPr>
               <w:t>Division of</w:t>
@@ -8899,7 +8363,23 @@
                 <w:sz w:val="21"/>
                 <w:szCs w:val="21"/>
               </w:rPr>
-              <w:t>Labour</w:t>
+              <w:t>Labo</w:t>
+            </w:r>
+            <w:r>
+              <w:rPr>
+                <w:b/>
+                <w:sz w:val="21"/>
+                <w:szCs w:val="21"/>
+              </w:rPr>
+              <w:t>u</w:t>
+            </w:r>
+            <w:r>
+              <w:rPr>
+                <w:b/>
+                <w:sz w:val="21"/>
+                <w:szCs w:val="21"/>
+              </w:rPr>
+              <w:t>r</w:t>
             </w:r>
             <w:proofErr w:type="spellEnd"/>
           </w:p>
@@ -9744,15 +9224,7 @@
                 <w:sz w:val="21"/>
                 <w:szCs w:val="21"/>
               </w:rPr>
-              <w:t xml:space="preserve"> </w:t>
-            </w:r>
-            <w:r>
-              <w:rPr>
-                <w:rFonts w:eastAsiaTheme="minorEastAsia"/>
-                <w:sz w:val="21"/>
-                <w:szCs w:val="21"/>
-              </w:rPr>
-              <w:t>Transportation</w:t>
+              <w:t xml:space="preserve"> Transportation</w:t>
             </w:r>
           </w:p>
           <w:p>
@@ -10482,7 +9954,6 @@
                 <w:sz w:val="21"/>
                 <w:szCs w:val="21"/>
               </w:rPr>
-              <w:lastRenderedPageBreak/>
               <w:t>Finalize the demo</w:t>
             </w:r>
           </w:p>
@@ -10929,7 +10400,7 @@
     <w:p>
       <w:pPr>
         <w:rPr>
-          <w:rFonts w:ascii="Times New Roman" w:hAnsi="Times New Roman" w:cs="Times New Roman" w:hint="eastAsia"/>
+          <w:rFonts w:ascii="Times New Roman" w:hAnsi="Times New Roman" w:cs="Times New Roman"/>
           <w:sz w:val="24"/>
           <w:szCs w:val="24"/>
         </w:rPr>
@@ -10953,6 +10424,7 @@
           <w:sz w:val="36"/>
           <w:szCs w:val="36"/>
         </w:rPr>
+        <w:lastRenderedPageBreak/>
         <w:t>Reference</w:t>
       </w:r>
       <w:bookmarkEnd w:id="92"/>
@@ -11007,24 +10479,23 @@
           <w:szCs w:val="24"/>
         </w:rPr>
       </w:pPr>
-      <w:r>
-        <w:rPr>
-          <w:rFonts w:ascii="Times New Roman" w:hAnsi="Times New Roman" w:cs="Times New Roman"/>
-          <w:sz w:val="24"/>
-          <w:szCs w:val="24"/>
-        </w:rPr>
-        <w:t xml:space="preserve">[2] Leong, M. et al. (2023) Can we save the downtown? examining </w:t>
-      </w:r>
-      <w:proofErr w:type="gramStart"/>
-      <w:r>
-        <w:rPr>
-          <w:rFonts w:ascii="Times New Roman" w:hAnsi="Times New Roman" w:cs="Times New Roman"/>
-          <w:sz w:val="24"/>
-          <w:szCs w:val="24"/>
-        </w:rPr>
-        <w:t>pandemic</w:t>
-      </w:r>
-      <w:proofErr w:type="gramEnd"/>
+    </w:p>
+    <w:p>
+      <w:pPr>
+        <w:rPr>
+          <w:rFonts w:ascii="Times New Roman" w:hAnsi="Times New Roman" w:cs="Times New Roman"/>
+          <w:sz w:val="24"/>
+          <w:szCs w:val="24"/>
+        </w:rPr>
+      </w:pPr>
+      <w:r>
+        <w:rPr>
+          <w:rFonts w:ascii="Times New Roman" w:hAnsi="Times New Roman" w:cs="Times New Roman"/>
+          <w:sz w:val="24"/>
+          <w:szCs w:val="24"/>
+        </w:rPr>
+        <w:t>[2] Leong, M. et al. (2023) Can we save the downtown? examining pandemic</w:t>
+      </w:r>
     </w:p>
     <w:p>
       <w:pPr>
@@ -11068,14 +10539,32 @@
           <w:szCs w:val="24"/>
         </w:rPr>
       </w:pPr>
-      <w:r>
-        <w:rPr>
-          <w:rFonts w:ascii="Times New Roman" w:hAnsi="Times New Roman" w:cs="Times New Roman"/>
-          <w:sz w:val="24"/>
-          <w:szCs w:val="24"/>
-        </w:rPr>
-        <w:t xml:space="preserve">[3] Team, D. (2019) Top tableau case studies - JP </w:t>
-      </w:r>
+    </w:p>
+    <w:p>
+      <w:pPr>
+        <w:rPr>
+          <w:rFonts w:ascii="Times New Roman" w:hAnsi="Times New Roman" w:cs="Times New Roman"/>
+          <w:sz w:val="24"/>
+          <w:szCs w:val="24"/>
+        </w:rPr>
+      </w:pPr>
+      <w:r>
+        <w:rPr>
+          <w:rFonts w:ascii="Times New Roman" w:hAnsi="Times New Roman" w:cs="Times New Roman"/>
+          <w:sz w:val="24"/>
+          <w:szCs w:val="24"/>
+        </w:rPr>
+        <w:t>[3] Team, D. (2019) Top tableau case studies - JP morgan, Lenovo &amp; Lufthansa,</w:t>
+      </w:r>
+    </w:p>
+    <w:p>
+      <w:pPr>
+        <w:rPr>
+          <w:rFonts w:ascii="Times New Roman" w:hAnsi="Times New Roman" w:cs="Times New Roman"/>
+          <w:sz w:val="24"/>
+          <w:szCs w:val="24"/>
+        </w:rPr>
+      </w:pPr>
       <w:proofErr w:type="spellStart"/>
       <w:r>
         <w:rPr>
@@ -11083,7 +10572,7 @@
           <w:sz w:val="24"/>
           <w:szCs w:val="24"/>
         </w:rPr>
-        <w:t>morgan</w:t>
+        <w:t>DataFlair</w:t>
       </w:r>
       <w:proofErr w:type="spellEnd"/>
       <w:r>
@@ -11092,33 +10581,6 @@
           <w:sz w:val="24"/>
           <w:szCs w:val="24"/>
         </w:rPr>
-        <w:t>, Lenovo &amp; Lufthansa,</w:t>
-      </w:r>
-    </w:p>
-    <w:p>
-      <w:pPr>
-        <w:rPr>
-          <w:rFonts w:ascii="Times New Roman" w:hAnsi="Times New Roman" w:cs="Times New Roman"/>
-          <w:sz w:val="24"/>
-          <w:szCs w:val="24"/>
-        </w:rPr>
-      </w:pPr>
-      <w:proofErr w:type="spellStart"/>
-      <w:r>
-        <w:rPr>
-          <w:rFonts w:ascii="Times New Roman" w:hAnsi="Times New Roman" w:cs="Times New Roman"/>
-          <w:sz w:val="24"/>
-          <w:szCs w:val="24"/>
-        </w:rPr>
-        <w:t>DataFlair</w:t>
-      </w:r>
-      <w:proofErr w:type="spellEnd"/>
-      <w:r>
-        <w:rPr>
-          <w:rFonts w:ascii="Times New Roman" w:hAnsi="Times New Roman" w:cs="Times New Roman"/>
-          <w:sz w:val="24"/>
-          <w:szCs w:val="24"/>
-        </w:rPr>
         <w:t>. Available at: https://data-flair.training/blogs/tableau-case-studies/</w:t>
       </w:r>
     </w:p>
@@ -11147,6 +10609,15 @@
           <w:szCs w:val="24"/>
         </w:rPr>
       </w:pPr>
+    </w:p>
+    <w:p>
+      <w:pPr>
+        <w:rPr>
+          <w:rFonts w:ascii="Times New Roman" w:hAnsi="Times New Roman" w:cs="Times New Roman"/>
+          <w:sz w:val="24"/>
+          <w:szCs w:val="24"/>
+        </w:rPr>
+      </w:pPr>
       <w:r>
         <w:rPr>
           <w:rFonts w:ascii="Times New Roman" w:hAnsi="Times New Roman" w:cs="Times New Roman"/>
@@ -11187,7 +10658,7 @@
         </w:rPr>
         <w:t xml:space="preserve">. Available at: </w:t>
       </w:r>
-      <w:hyperlink r:id="rId15" w:history="1">
+      <w:hyperlink r:id="rId16" w:history="1">
         <w:r>
           <w:rPr>
             <w:rStyle w:val="a4"/>
@@ -11202,143 +10673,162 @@
     <w:p>
       <w:pPr>
         <w:rPr>
+          <w:rFonts w:ascii="Times New Roman" w:hAnsi="Times New Roman" w:cs="Times New Roman"/>
+          <w:sz w:val="24"/>
+          <w:szCs w:val="24"/>
+        </w:rPr>
+      </w:pPr>
+    </w:p>
+    <w:p>
+      <w:pPr>
+        <w:rPr>
+          <w:rFonts w:ascii="Times New Roman" w:hAnsi="Times New Roman" w:cs="Times New Roman"/>
+          <w:sz w:val="24"/>
+          <w:szCs w:val="24"/>
+        </w:rPr>
+      </w:pPr>
+    </w:p>
+    <w:p>
+      <w:pPr>
+        <w:rPr>
+          <w:rFonts w:ascii="Times New Roman" w:hAnsi="Times New Roman" w:cs="Times New Roman"/>
+          <w:sz w:val="24"/>
+          <w:szCs w:val="24"/>
+        </w:rPr>
+      </w:pPr>
+    </w:p>
+    <w:p>
+      <w:pPr>
+        <w:rPr>
+          <w:rFonts w:ascii="Times New Roman" w:hAnsi="Times New Roman" w:cs="Times New Roman"/>
+          <w:sz w:val="24"/>
+          <w:szCs w:val="24"/>
+        </w:rPr>
+      </w:pPr>
+    </w:p>
+    <w:p>
+      <w:pPr>
+        <w:rPr>
+          <w:rFonts w:ascii="Times New Roman" w:hAnsi="Times New Roman" w:cs="Times New Roman"/>
+          <w:sz w:val="24"/>
+          <w:szCs w:val="24"/>
+        </w:rPr>
+      </w:pPr>
+    </w:p>
+    <w:p>
+      <w:pPr>
+        <w:rPr>
+          <w:rFonts w:ascii="Times New Roman" w:hAnsi="Times New Roman" w:cs="Times New Roman"/>
+          <w:sz w:val="24"/>
+          <w:szCs w:val="24"/>
+        </w:rPr>
+      </w:pPr>
+    </w:p>
+    <w:p>
+      <w:pPr>
+        <w:rPr>
+          <w:rFonts w:ascii="Times New Roman" w:hAnsi="Times New Roman" w:cs="Times New Roman"/>
+          <w:sz w:val="24"/>
+          <w:szCs w:val="24"/>
+        </w:rPr>
+      </w:pPr>
+    </w:p>
+    <w:p>
+      <w:pPr>
+        <w:rPr>
+          <w:rFonts w:ascii="Times New Roman" w:hAnsi="Times New Roman" w:cs="Times New Roman"/>
+          <w:sz w:val="24"/>
+          <w:szCs w:val="24"/>
+        </w:rPr>
+      </w:pPr>
+    </w:p>
+    <w:p>
+      <w:pPr>
+        <w:rPr>
+          <w:rFonts w:ascii="Times New Roman" w:hAnsi="Times New Roman" w:cs="Times New Roman"/>
+          <w:sz w:val="24"/>
+          <w:szCs w:val="24"/>
+        </w:rPr>
+      </w:pPr>
+    </w:p>
+    <w:p>
+      <w:pPr>
+        <w:rPr>
+          <w:rFonts w:ascii="Times New Roman" w:hAnsi="Times New Roman" w:cs="Times New Roman"/>
+          <w:sz w:val="24"/>
+          <w:szCs w:val="24"/>
+        </w:rPr>
+      </w:pPr>
+    </w:p>
+    <w:p>
+      <w:pPr>
+        <w:rPr>
+          <w:rFonts w:ascii="Times New Roman" w:hAnsi="Times New Roman" w:cs="Times New Roman"/>
+          <w:sz w:val="24"/>
+          <w:szCs w:val="24"/>
+        </w:rPr>
+      </w:pPr>
+    </w:p>
+    <w:p>
+      <w:pPr>
+        <w:rPr>
+          <w:rFonts w:ascii="Times New Roman" w:hAnsi="Times New Roman" w:cs="Times New Roman"/>
+          <w:sz w:val="24"/>
+          <w:szCs w:val="24"/>
+        </w:rPr>
+      </w:pPr>
+    </w:p>
+    <w:p>
+      <w:pPr>
+        <w:rPr>
+          <w:rFonts w:ascii="Times New Roman" w:hAnsi="Times New Roman" w:cs="Times New Roman"/>
+          <w:sz w:val="24"/>
+          <w:szCs w:val="24"/>
+        </w:rPr>
+      </w:pPr>
+    </w:p>
+    <w:p>
+      <w:pPr>
+        <w:rPr>
+          <w:rFonts w:ascii="Times New Roman" w:hAnsi="Times New Roman" w:cs="Times New Roman"/>
+          <w:sz w:val="24"/>
+          <w:szCs w:val="24"/>
+        </w:rPr>
+      </w:pPr>
+    </w:p>
+    <w:p>
+      <w:pPr>
+        <w:rPr>
+          <w:rFonts w:ascii="Times New Roman" w:hAnsi="Times New Roman" w:cs="Times New Roman"/>
+          <w:sz w:val="24"/>
+          <w:szCs w:val="24"/>
+        </w:rPr>
+      </w:pPr>
+    </w:p>
+    <w:p>
+      <w:pPr>
+        <w:widowControl/>
+        <w:jc w:val="left"/>
+        <w:rPr>
           <w:rFonts w:ascii="Times New Roman" w:hAnsi="Times New Roman" w:cs="Times New Roman" w:hint="eastAsia"/>
           <w:sz w:val="24"/>
           <w:szCs w:val="24"/>
         </w:rPr>
       </w:pPr>
-    </w:p>
-    <w:p>
-      <w:pPr>
-        <w:rPr>
-          <w:rFonts w:ascii="Times New Roman" w:hAnsi="Times New Roman" w:cs="Times New Roman"/>
-          <w:sz w:val="24"/>
-          <w:szCs w:val="24"/>
-        </w:rPr>
-      </w:pPr>
-    </w:p>
-    <w:p>
-      <w:pPr>
-        <w:rPr>
-          <w:rFonts w:ascii="Times New Roman" w:hAnsi="Times New Roman" w:cs="Times New Roman"/>
-          <w:sz w:val="24"/>
-          <w:szCs w:val="24"/>
-        </w:rPr>
-      </w:pPr>
-    </w:p>
-    <w:p>
-      <w:pPr>
-        <w:rPr>
-          <w:rFonts w:ascii="Times New Roman" w:hAnsi="Times New Roman" w:cs="Times New Roman"/>
-          <w:sz w:val="24"/>
-          <w:szCs w:val="24"/>
-        </w:rPr>
-      </w:pPr>
-    </w:p>
-    <w:p>
-      <w:pPr>
-        <w:rPr>
-          <w:rFonts w:ascii="Times New Roman" w:hAnsi="Times New Roman" w:cs="Times New Roman"/>
-          <w:sz w:val="24"/>
-          <w:szCs w:val="24"/>
-        </w:rPr>
-      </w:pPr>
-    </w:p>
-    <w:p>
-      <w:pPr>
-        <w:rPr>
-          <w:rFonts w:ascii="Times New Roman" w:hAnsi="Times New Roman" w:cs="Times New Roman"/>
-          <w:sz w:val="24"/>
-          <w:szCs w:val="24"/>
-        </w:rPr>
-      </w:pPr>
-    </w:p>
-    <w:p>
-      <w:pPr>
-        <w:rPr>
-          <w:rFonts w:ascii="Times New Roman" w:hAnsi="Times New Roman" w:cs="Times New Roman"/>
-          <w:sz w:val="24"/>
-          <w:szCs w:val="24"/>
-        </w:rPr>
-      </w:pPr>
-    </w:p>
-    <w:p>
-      <w:pPr>
-        <w:rPr>
-          <w:rFonts w:ascii="Times New Roman" w:hAnsi="Times New Roman" w:cs="Times New Roman"/>
-          <w:sz w:val="24"/>
-          <w:szCs w:val="24"/>
-        </w:rPr>
-      </w:pPr>
-    </w:p>
-    <w:p>
-      <w:pPr>
-        <w:rPr>
-          <w:rFonts w:ascii="Times New Roman" w:hAnsi="Times New Roman" w:cs="Times New Roman"/>
-          <w:sz w:val="24"/>
-          <w:szCs w:val="24"/>
-        </w:rPr>
-      </w:pPr>
-    </w:p>
-    <w:p>
-      <w:pPr>
-        <w:rPr>
-          <w:rFonts w:ascii="Times New Roman" w:hAnsi="Times New Roman" w:cs="Times New Roman"/>
-          <w:sz w:val="24"/>
-          <w:szCs w:val="24"/>
-        </w:rPr>
-      </w:pPr>
-    </w:p>
-    <w:p>
-      <w:pPr>
-        <w:rPr>
-          <w:rFonts w:ascii="Times New Roman" w:hAnsi="Times New Roman" w:cs="Times New Roman"/>
-          <w:sz w:val="24"/>
-          <w:szCs w:val="24"/>
-        </w:rPr>
-      </w:pPr>
-    </w:p>
-    <w:p>
-      <w:pPr>
-        <w:rPr>
-          <w:rFonts w:ascii="Times New Roman" w:hAnsi="Times New Roman" w:cs="Times New Roman"/>
-          <w:sz w:val="24"/>
-          <w:szCs w:val="24"/>
-        </w:rPr>
-      </w:pPr>
-    </w:p>
-    <w:p>
-      <w:pPr>
-        <w:rPr>
-          <w:rFonts w:ascii="Times New Roman" w:hAnsi="Times New Roman" w:cs="Times New Roman" w:hint="eastAsia"/>
-          <w:sz w:val="24"/>
-          <w:szCs w:val="24"/>
-        </w:rPr>
-      </w:pPr>
-    </w:p>
-    <w:p>
-      <w:pPr>
-        <w:rPr>
-          <w:rFonts w:ascii="Times New Roman" w:hAnsi="Times New Roman" w:cs="Times New Roman"/>
-          <w:sz w:val="24"/>
-          <w:szCs w:val="24"/>
-        </w:rPr>
-      </w:pPr>
-    </w:p>
-    <w:p>
-      <w:pPr>
-        <w:rPr>
-          <w:rFonts w:ascii="Times New Roman" w:hAnsi="Times New Roman" w:cs="Times New Roman" w:hint="eastAsia"/>
-          <w:sz w:val="24"/>
-          <w:szCs w:val="24"/>
-        </w:rPr>
-      </w:pPr>
+      <w:r>
+        <w:rPr>
+          <w:rFonts w:ascii="Times New Roman" w:hAnsi="Times New Roman" w:cs="Times New Roman"/>
+          <w:sz w:val="24"/>
+          <w:szCs w:val="24"/>
+        </w:rPr>
+        <w:br w:type="page"/>
+      </w:r>
     </w:p>
     <w:p>
       <w:pPr>
         <w:pStyle w:val="10"/>
         <w:rPr>
-          <w:rFonts w:ascii="Times New Roman" w:hAnsi="Times New Roman" w:cs="Times New Roman" w:hint="eastAsia"/>
+          <w:rFonts w:ascii="Times New Roman" w:hAnsi="Times New Roman" w:cs="Times New Roman"/>
           <w:sz w:val="36"/>
           <w:szCs w:val="36"/>
         </w:rPr>
@@ -11437,25 +10927,7 @@
                 <w:sz w:val="24"/>
                 <w:szCs w:val="24"/>
               </w:rPr>
-              <w:t xml:space="preserve">Fish, </w:t>
-            </w:r>
-            <w:proofErr w:type="gramStart"/>
-            <w:r>
-              <w:rPr>
-                <w:color w:val="212529"/>
-                <w:sz w:val="24"/>
-                <w:szCs w:val="24"/>
-              </w:rPr>
-              <w:t>livestock</w:t>
-            </w:r>
-            <w:proofErr w:type="gramEnd"/>
-            <w:r>
-              <w:rPr>
-                <w:color w:val="212529"/>
-                <w:sz w:val="24"/>
-                <w:szCs w:val="24"/>
-              </w:rPr>
-              <w:t xml:space="preserve"> and poultry, fresh or frozen</w:t>
+              <w:t>Fish, livestock and poultry, fresh or frozen</w:t>
             </w:r>
           </w:p>
         </w:tc>
@@ -11477,25 +10949,7 @@
                 <w:sz w:val="24"/>
                 <w:szCs w:val="24"/>
               </w:rPr>
-              <w:t xml:space="preserve">Retail outlets selling fish, other sea products, </w:t>
-            </w:r>
-            <w:proofErr w:type="gramStart"/>
-            <w:r>
-              <w:rPr>
-                <w:color w:val="212529"/>
-                <w:sz w:val="24"/>
-                <w:szCs w:val="24"/>
-              </w:rPr>
-              <w:t>livestock</w:t>
-            </w:r>
-            <w:proofErr w:type="gramEnd"/>
-            <w:r>
-              <w:rPr>
-                <w:color w:val="212529"/>
-                <w:sz w:val="24"/>
-                <w:szCs w:val="24"/>
-              </w:rPr>
-              <w:t xml:space="preserve"> and poultry, fresh or frozen.</w:t>
+              <w:t>Retail outlets selling fish, other sea products, livestock and poultry, fresh or frozen.</w:t>
             </w:r>
           </w:p>
         </w:tc>
@@ -11565,25 +11019,7 @@
                 <w:sz w:val="24"/>
                 <w:szCs w:val="24"/>
               </w:rPr>
-              <w:t xml:space="preserve">Bread, pastry, </w:t>
-            </w:r>
-            <w:proofErr w:type="gramStart"/>
-            <w:r>
-              <w:rPr>
-                <w:color w:val="212529"/>
-                <w:sz w:val="24"/>
-                <w:szCs w:val="24"/>
-              </w:rPr>
-              <w:t>confectionery</w:t>
-            </w:r>
-            <w:proofErr w:type="gramEnd"/>
-            <w:r>
-              <w:rPr>
-                <w:color w:val="212529"/>
-                <w:sz w:val="24"/>
-                <w:szCs w:val="24"/>
-              </w:rPr>
-              <w:t xml:space="preserve"> and biscuits</w:t>
+              <w:t>Bread, pastry, confectionery and biscuits</w:t>
             </w:r>
           </w:p>
         </w:tc>
@@ -11605,25 +11041,7 @@
                 <w:sz w:val="24"/>
                 <w:szCs w:val="24"/>
               </w:rPr>
-              <w:t xml:space="preserve">Retail outlets selling bread and cakes, confectionery, biscuits, </w:t>
-            </w:r>
-            <w:proofErr w:type="gramStart"/>
-            <w:r>
-              <w:rPr>
-                <w:color w:val="212529"/>
-                <w:sz w:val="24"/>
-                <w:szCs w:val="24"/>
-              </w:rPr>
-              <w:t>cookies</w:t>
-            </w:r>
-            <w:proofErr w:type="gramEnd"/>
-            <w:r>
-              <w:rPr>
-                <w:color w:val="212529"/>
-                <w:sz w:val="24"/>
-                <w:szCs w:val="24"/>
-              </w:rPr>
-              <w:t xml:space="preserve"> and egg rolls.</w:t>
+              <w:t>Retail outlets selling bread and cakes, confectionery, biscuits, cookies and egg rolls.</w:t>
             </w:r>
           </w:p>
         </w:tc>
@@ -11669,25 +11087,7 @@
                 <w:sz w:val="24"/>
                 <w:szCs w:val="24"/>
               </w:rPr>
-              <w:t xml:space="preserve">Groceries of general provisions, groceries of Chinese provisions and retail outlets selling fish and other sea products, dried or preserved; meat, roasted, </w:t>
-            </w:r>
-            <w:proofErr w:type="gramStart"/>
-            <w:r>
-              <w:rPr>
-                <w:color w:val="212529"/>
-                <w:sz w:val="24"/>
-                <w:szCs w:val="24"/>
-              </w:rPr>
-              <w:t>dried</w:t>
-            </w:r>
-            <w:proofErr w:type="gramEnd"/>
-            <w:r>
-              <w:rPr>
-                <w:color w:val="212529"/>
-                <w:sz w:val="24"/>
-                <w:szCs w:val="24"/>
-              </w:rPr>
-              <w:t xml:space="preserve"> or preserved; preserved provisions and spices; rice; noodles and rice sticks; bean curds and bean products; eggs; non-alcoholic beverages in </w:t>
+              <w:t xml:space="preserve">Groceries of general provisions, groceries of Chinese provisions and retail outlets selling fish and other sea products, dried or preserved; meat, roasted, dried or preserved; preserved provisions and spices; rice; noodles and rice sticks; bean curds and bean products; eggs; non-alcoholic beverages in </w:t>
             </w:r>
             <w:proofErr w:type="spellStart"/>
             <w:r>
@@ -11879,25 +11279,7 @@
                 <w:sz w:val="24"/>
                 <w:szCs w:val="24"/>
               </w:rPr>
-              <w:t xml:space="preserve">Petrol filling stations and retail outlets selling firewood, charcoal, coke and similar fuels, </w:t>
-            </w:r>
-            <w:proofErr w:type="gramStart"/>
-            <w:r>
-              <w:rPr>
-                <w:color w:val="212529"/>
-                <w:sz w:val="24"/>
-                <w:szCs w:val="24"/>
-              </w:rPr>
-              <w:t>kerosene</w:t>
-            </w:r>
-            <w:proofErr w:type="gramEnd"/>
-            <w:r>
-              <w:rPr>
-                <w:color w:val="212529"/>
-                <w:sz w:val="24"/>
-                <w:szCs w:val="24"/>
-              </w:rPr>
-              <w:t xml:space="preserve"> and L.P. gas.</w:t>
+              <w:t>Petrol filling stations and retail outlets selling firewood, charcoal, coke and similar fuels, kerosene and L.P. gas.</w:t>
             </w:r>
           </w:p>
         </w:tc>
@@ -11943,25 +11325,7 @@
                 <w:sz w:val="24"/>
                 <w:szCs w:val="24"/>
               </w:rPr>
-              <w:t xml:space="preserve">Boutique shops and retail outlets selling garments, sportswear, evening dresses, fur clothing and accessories like gloves, </w:t>
-            </w:r>
-            <w:proofErr w:type="gramStart"/>
-            <w:r>
-              <w:rPr>
-                <w:color w:val="212529"/>
-                <w:sz w:val="24"/>
-                <w:szCs w:val="24"/>
-              </w:rPr>
-              <w:t>hats</w:t>
-            </w:r>
-            <w:proofErr w:type="gramEnd"/>
-            <w:r>
-              <w:rPr>
-                <w:color w:val="212529"/>
-                <w:sz w:val="24"/>
-                <w:szCs w:val="24"/>
-              </w:rPr>
-              <w:t xml:space="preserve"> and leather belts, etc.</w:t>
+              <w:t>Boutique shops and retail outlets selling garments, sportswear, evening dresses, fur clothing and accessories like gloves, hats and leather belts, etc.</w:t>
             </w:r>
           </w:p>
         </w:tc>
@@ -11985,25 +11349,7 @@
                 <w:sz w:val="24"/>
                 <w:szCs w:val="24"/>
               </w:rPr>
-              <w:t xml:space="preserve">Footwear, allied </w:t>
-            </w:r>
-            <w:proofErr w:type="gramStart"/>
-            <w:r>
-              <w:rPr>
-                <w:color w:val="212529"/>
-                <w:sz w:val="24"/>
-                <w:szCs w:val="24"/>
-              </w:rPr>
-              <w:t>products</w:t>
-            </w:r>
-            <w:proofErr w:type="gramEnd"/>
-            <w:r>
-              <w:rPr>
-                <w:color w:val="212529"/>
-                <w:sz w:val="24"/>
-                <w:szCs w:val="24"/>
-              </w:rPr>
-              <w:t xml:space="preserve"> and other clothing accessories</w:t>
+              <w:t>Footwear, allied products and other clothing accessories</w:t>
             </w:r>
           </w:p>
         </w:tc>
@@ -12025,25 +11371,7 @@
                 <w:sz w:val="24"/>
                 <w:szCs w:val="24"/>
               </w:rPr>
-              <w:t xml:space="preserve">Retail outlets selling footwear, fabrics, tailoring accessories and other clothing, </w:t>
-            </w:r>
-            <w:proofErr w:type="gramStart"/>
-            <w:r>
-              <w:rPr>
-                <w:color w:val="212529"/>
-                <w:sz w:val="24"/>
-                <w:szCs w:val="24"/>
-              </w:rPr>
-              <w:t>footwear</w:t>
-            </w:r>
-            <w:proofErr w:type="gramEnd"/>
-            <w:r>
-              <w:rPr>
-                <w:color w:val="212529"/>
-                <w:sz w:val="24"/>
-                <w:szCs w:val="24"/>
-              </w:rPr>
-              <w:t xml:space="preserve"> and allied products.</w:t>
+              <w:t>Retail outlets selling footwear, fabrics, tailoring accessories and other clothing, footwear and allied products.</w:t>
             </w:r>
           </w:p>
         </w:tc>
@@ -12054,29 +11382,170 @@
       <w:pPr>
         <w:jc w:val="left"/>
         <w:rPr>
-          <w:rFonts w:ascii="Times New Roman" w:hAnsi="Times New Roman" w:cs="Times New Roman" w:hint="eastAsia"/>
-          <w:sz w:val="24"/>
-          <w:szCs w:val="24"/>
-        </w:rPr>
-      </w:pPr>
-    </w:p>
-    <w:p>
-      <w:pPr>
-        <w:rPr>
-          <w:rFonts w:ascii="Times New Roman" w:hAnsi="Times New Roman" w:cs="Times New Roman" w:hint="eastAsia"/>
+          <w:rFonts w:ascii="Times New Roman" w:hAnsi="Times New Roman" w:cs="Times New Roman"/>
+          <w:sz w:val="24"/>
+          <w:szCs w:val="24"/>
+        </w:rPr>
+      </w:pPr>
+    </w:p>
+    <w:p>
+      <w:pPr>
+        <w:rPr>
+          <w:rFonts w:ascii="Times New Roman" w:hAnsi="Times New Roman" w:cs="Times New Roman"/>
           <w:sz w:val="24"/>
           <w:szCs w:val="24"/>
         </w:rPr>
       </w:pPr>
     </w:p>
     <w:sectPr>
+      <w:headerReference w:type="default" r:id="rId17"/>
+      <w:footerReference w:type="default" r:id="rId18"/>
       <w:pgSz w:w="11906" w:h="16838"/>
       <w:pgMar w:top="1440" w:right="1800" w:bottom="1440" w:left="1800" w:header="851" w:footer="992" w:gutter="0"/>
+      <w:pgNumType w:start="1"/>
       <w:cols w:space="425"/>
+      <w:titlePg/>
       <w:docGrid w:type="lines" w:linePitch="312"/>
     </w:sectPr>
   </w:body>
 </w:document>
+</file>
+
+<file path=word/endnotes.xml><?xml version="1.0" encoding="utf-8"?>
+<w:endnotes xmlns:wpc="http://schemas.microsoft.com/office/word/2010/wordprocessingCanvas" xmlns:cx="http://schemas.microsoft.com/office/drawing/2014/chartex" xmlns:cx1="http://schemas.microsoft.com/office/drawing/2015/9/8/chartex" xmlns:cx2="http://schemas.microsoft.com/office/drawing/2015/10/21/chartex" xmlns:cx3="http://schemas.microsoft.com/office/drawing/2016/5/9/chartex" xmlns:cx4="http://schemas.microsoft.com/office/drawing/2016/5/10/chartex" xmlns:cx5="http://schemas.microsoft.com/office/drawing/2016/5/11/chartex" xmlns:cx6="http://schemas.microsoft.com/office/drawing/2016/5/12/chartex" xmlns:cx7="http://schemas.microsoft.com/office/drawing/2016/5/13/chartex" xmlns:cx8="http://schemas.microsoft.com/office/drawing/2016/5/14/chartex" xmlns:mc="http://schemas.openxmlformats.org/markup-compatibility/2006" xmlns:aink="http://schemas.microsoft.com/office/drawing/2016/ink" xmlns:am3d="http://schemas.microsoft.com/office/drawing/2017/model3d" xmlns:o="urn:schemas-microsoft-com:office:office" xmlns:oel="http://schemas.microsoft.com/office/2019/extlst" xmlns:r="http://schemas.openxmlformats.org/officeDocument/2006/relationships" xmlns:m="http://schemas.openxmlformats.org/officeDocument/2006/math" xmlns:v="urn:schemas-microsoft-com:vml" xmlns:wp14="http://schemas.microsoft.com/office/word/2010/wordprocessingDrawing" xmlns:wp="http://schemas.openxmlformats.org/drawingml/2006/wordprocessingDrawing" xmlns:w10="urn:schemas-microsoft-com:office:word" xmlns:w="http://schemas.openxmlformats.org/wordprocessingml/2006/main" xmlns:w14="http://schemas.microsoft.com/office/word/2010/wordml" xmlns:w15="http://schemas.microsoft.com/office/word/2012/wordml" xmlns:w16cex="http://schemas.microsoft.com/office/word/2018/wordml/cex" xmlns:w16cid="http://schemas.microsoft.com/office/word/2016/wordml/cid" xmlns:w16="http://schemas.microsoft.com/office/word/2018/wordml" xmlns:w16sdtdh="http://schemas.microsoft.com/office/word/2020/wordml/sdtdatahash" xmlns:w16se="http://schemas.microsoft.com/office/word/2015/wordml/symex" xmlns:wpg="http://schemas.microsoft.com/office/word/2010/wordprocessingGroup" xmlns:wpi="http://schemas.microsoft.com/office/word/2010/wordprocessingInk" xmlns:wne="http://schemas.microsoft.com/office/word/2006/wordml" xmlns:wps="http://schemas.microsoft.com/office/word/2010/wordprocessingShape" mc:Ignorable="w14 w15 w16se w16cid w16 w16cex w16sdtdh wp14">
+  <w:endnote w:type="separator" w:id="-1">
+    <w:p>
+      <w:r>
+        <w:separator/>
+      </w:r>
+    </w:p>
+  </w:endnote>
+  <w:endnote w:type="continuationSeparator" w:id="0">
+    <w:p>
+      <w:r>
+        <w:continuationSeparator/>
+      </w:r>
+    </w:p>
+  </w:endnote>
+</w:endnotes>
+</file>
+
+<file path=word/footer1.xml><?xml version="1.0" encoding="utf-8"?>
+<w:ftr xmlns:wpc="http://schemas.microsoft.com/office/word/2010/wordprocessingCanvas" xmlns:cx="http://schemas.microsoft.com/office/drawing/2014/chartex" xmlns:cx1="http://schemas.microsoft.com/office/drawing/2015/9/8/chartex" xmlns:cx2="http://schemas.microsoft.com/office/drawing/2015/10/21/chartex" xmlns:cx3="http://schemas.microsoft.com/office/drawing/2016/5/9/chartex" xmlns:cx4="http://schemas.microsoft.com/office/drawing/2016/5/10/chartex" xmlns:cx5="http://schemas.microsoft.com/office/drawing/2016/5/11/chartex" xmlns:cx6="http://schemas.microsoft.com/office/drawing/2016/5/12/chartex" xmlns:cx7="http://schemas.microsoft.com/office/drawing/2016/5/13/chartex" xmlns:cx8="http://schemas.microsoft.com/office/drawing/2016/5/14/chartex" xmlns:mc="http://schemas.openxmlformats.org/markup-compatibility/2006" xmlns:aink="http://schemas.microsoft.com/office/drawing/2016/ink" xmlns:am3d="http://schemas.microsoft.com/office/drawing/2017/model3d" xmlns:o="urn:schemas-microsoft-com:office:office" xmlns:oel="http://schemas.microsoft.com/office/2019/extlst" xmlns:r="http://schemas.openxmlformats.org/officeDocument/2006/relationships" xmlns:m="http://schemas.openxmlformats.org/officeDocument/2006/math" xmlns:v="urn:schemas-microsoft-com:vml" xmlns:wp14="http://schemas.microsoft.com/office/word/2010/wordprocessingDrawing" xmlns:wp="http://schemas.openxmlformats.org/drawingml/2006/wordprocessingDrawing" xmlns:w10="urn:schemas-microsoft-com:office:word" xmlns:w="http://schemas.openxmlformats.org/wordprocessingml/2006/main" xmlns:w14="http://schemas.microsoft.com/office/word/2010/wordml" xmlns:w15="http://schemas.microsoft.com/office/word/2012/wordml" xmlns:w16cex="http://schemas.microsoft.com/office/word/2018/wordml/cex" xmlns:w16cid="http://schemas.microsoft.com/office/word/2016/wordml/cid" xmlns:w16="http://schemas.microsoft.com/office/word/2018/wordml" xmlns:w16sdtdh="http://schemas.microsoft.com/office/word/2020/wordml/sdtdatahash" xmlns:w16se="http://schemas.microsoft.com/office/word/2015/wordml/symex" xmlns:wpg="http://schemas.microsoft.com/office/word/2010/wordprocessingGroup" xmlns:wpi="http://schemas.microsoft.com/office/word/2010/wordprocessingInk" xmlns:wne="http://schemas.microsoft.com/office/word/2006/wordml" xmlns:wps="http://schemas.microsoft.com/office/word/2010/wordprocessingShape" mc:Ignorable="w14 w15 w16se w16cid w16 w16cex w16sdtdh wp14">
+  <w:sdt>
+    <w:sdtPr>
+      <w:id w:val="390697217"/>
+      <w:docPartObj>
+        <w:docPartGallery w:val="Page Numbers (Bottom of Page)"/>
+        <w:docPartUnique/>
+      </w:docPartObj>
+    </w:sdtPr>
+    <w:sdtEndPr>
+      <w:rPr>
+        <w:rFonts w:ascii="Times New Roman" w:hAnsi="Times New Roman" w:cs="Times New Roman"/>
+        <w:sz w:val="21"/>
+        <w:szCs w:val="21"/>
+      </w:rPr>
+    </w:sdtEndPr>
+    <w:sdtContent>
+      <w:p>
+        <w:pPr>
+          <w:pStyle w:val="aa"/>
+          <w:jc w:val="center"/>
+          <w:rPr>
+            <w:rFonts w:ascii="Times New Roman" w:hAnsi="Times New Roman" w:cs="Times New Roman"/>
+            <w:sz w:val="21"/>
+            <w:szCs w:val="21"/>
+          </w:rPr>
+        </w:pPr>
+        <w:r>
+          <w:rPr>
+            <w:rFonts w:ascii="Times New Roman" w:hAnsi="Times New Roman" w:cs="Times New Roman"/>
+            <w:sz w:val="21"/>
+            <w:szCs w:val="21"/>
+          </w:rPr>
+          <w:fldChar w:fldCharType="begin"/>
+        </w:r>
+        <w:r>
+          <w:rPr>
+            <w:rFonts w:ascii="Times New Roman" w:hAnsi="Times New Roman" w:cs="Times New Roman"/>
+            <w:sz w:val="21"/>
+            <w:szCs w:val="21"/>
+          </w:rPr>
+          <w:instrText>PAGE   \* MERGEFORMAT</w:instrText>
+        </w:r>
+        <w:r>
+          <w:rPr>
+            <w:rFonts w:ascii="Times New Roman" w:hAnsi="Times New Roman" w:cs="Times New Roman"/>
+            <w:sz w:val="21"/>
+            <w:szCs w:val="21"/>
+          </w:rPr>
+          <w:fldChar w:fldCharType="separate"/>
+        </w:r>
+        <w:r>
+          <w:rPr>
+            <w:rFonts w:ascii="Times New Roman" w:hAnsi="Times New Roman" w:cs="Times New Roman"/>
+            <w:sz w:val="21"/>
+            <w:szCs w:val="21"/>
+            <w:lang w:val="zh-CN"/>
+          </w:rPr>
+          <w:t>2</w:t>
+        </w:r>
+        <w:r>
+          <w:rPr>
+            <w:rFonts w:ascii="Times New Roman" w:hAnsi="Times New Roman" w:cs="Times New Roman"/>
+            <w:sz w:val="21"/>
+            <w:szCs w:val="21"/>
+          </w:rPr>
+          <w:fldChar w:fldCharType="end"/>
+        </w:r>
+      </w:p>
+    </w:sdtContent>
+  </w:sdt>
+  <w:p>
+    <w:pPr>
+      <w:pStyle w:val="aa"/>
+    </w:pPr>
+  </w:p>
+</w:ftr>
+</file>
+
+<file path=word/footnotes.xml><?xml version="1.0" encoding="utf-8"?>
+<w:footnotes xmlns:wpc="http://schemas.microsoft.com/office/word/2010/wordprocessingCanvas" xmlns:cx="http://schemas.microsoft.com/office/drawing/2014/chartex" xmlns:cx1="http://schemas.microsoft.com/office/drawing/2015/9/8/chartex" xmlns:cx2="http://schemas.microsoft.com/office/drawing/2015/10/21/chartex" xmlns:cx3="http://schemas.microsoft.com/office/drawing/2016/5/9/chartex" xmlns:cx4="http://schemas.microsoft.com/office/drawing/2016/5/10/chartex" xmlns:cx5="http://schemas.microsoft.com/office/drawing/2016/5/11/chartex" xmlns:cx6="http://schemas.microsoft.com/office/drawing/2016/5/12/chartex" xmlns:cx7="http://schemas.microsoft.com/office/drawing/2016/5/13/chartex" xmlns:cx8="http://schemas.microsoft.com/office/drawing/2016/5/14/chartex" xmlns:mc="http://schemas.openxmlformats.org/markup-compatibility/2006" xmlns:aink="http://schemas.microsoft.com/office/drawing/2016/ink" xmlns:am3d="http://schemas.microsoft.com/office/drawing/2017/model3d" xmlns:o="urn:schemas-microsoft-com:office:office" xmlns:oel="http://schemas.microsoft.com/office/2019/extlst" xmlns:r="http://schemas.openxmlformats.org/officeDocument/2006/relationships" xmlns:m="http://schemas.openxmlformats.org/officeDocument/2006/math" xmlns:v="urn:schemas-microsoft-com:vml" xmlns:wp14="http://schemas.microsoft.com/office/word/2010/wordprocessingDrawing" xmlns:wp="http://schemas.openxmlformats.org/drawingml/2006/wordprocessingDrawing" xmlns:w10="urn:schemas-microsoft-com:office:word" xmlns:w="http://schemas.openxmlformats.org/wordprocessingml/2006/main" xmlns:w14="http://schemas.microsoft.com/office/word/2010/wordml" xmlns:w15="http://schemas.microsoft.com/office/word/2012/wordml" xmlns:w16cex="http://schemas.microsoft.com/office/word/2018/wordml/cex" xmlns:w16cid="http://schemas.microsoft.com/office/word/2016/wordml/cid" xmlns:w16="http://schemas.microsoft.com/office/word/2018/wordml" xmlns:w16sdtdh="http://schemas.microsoft.com/office/word/2020/wordml/sdtdatahash" xmlns:w16se="http://schemas.microsoft.com/office/word/2015/wordml/symex" xmlns:wpg="http://schemas.microsoft.com/office/word/2010/wordprocessingGroup" xmlns:wpi="http://schemas.microsoft.com/office/word/2010/wordprocessingInk" xmlns:wne="http://schemas.microsoft.com/office/word/2006/wordml" xmlns:wps="http://schemas.microsoft.com/office/word/2010/wordprocessingShape" mc:Ignorable="w14 w15 w16se w16cid w16 w16cex w16sdtdh wp14">
+  <w:footnote w:type="separator" w:id="-1">
+    <w:p>
+      <w:r>
+        <w:separator/>
+      </w:r>
+    </w:p>
+  </w:footnote>
+  <w:footnote w:type="continuationSeparator" w:id="0">
+    <w:p>
+      <w:r>
+        <w:continuationSeparator/>
+      </w:r>
+    </w:p>
+  </w:footnote>
+</w:footnotes>
+</file>
+
+<file path=word/header1.xml><?xml version="1.0" encoding="utf-8"?>
+<w:hdr xmlns:wpc="http://schemas.microsoft.com/office/word/2010/wordprocessingCanvas" xmlns:cx="http://schemas.microsoft.com/office/drawing/2014/chartex" xmlns:cx1="http://schemas.microsoft.com/office/drawing/2015/9/8/chartex" xmlns:cx2="http://schemas.microsoft.com/office/drawing/2015/10/21/chartex" xmlns:cx3="http://schemas.microsoft.com/office/drawing/2016/5/9/chartex" xmlns:cx4="http://schemas.microsoft.com/office/drawing/2016/5/10/chartex" xmlns:cx5="http://schemas.microsoft.com/office/drawing/2016/5/11/chartex" xmlns:cx6="http://schemas.microsoft.com/office/drawing/2016/5/12/chartex" xmlns:cx7="http://schemas.microsoft.com/office/drawing/2016/5/13/chartex" xmlns:cx8="http://schemas.microsoft.com/office/drawing/2016/5/14/chartex" xmlns:mc="http://schemas.openxmlformats.org/markup-compatibility/2006" xmlns:aink="http://schemas.microsoft.com/office/drawing/2016/ink" xmlns:am3d="http://schemas.microsoft.com/office/drawing/2017/model3d" xmlns:o="urn:schemas-microsoft-com:office:office" xmlns:oel="http://schemas.microsoft.com/office/2019/extlst" xmlns:r="http://schemas.openxmlformats.org/officeDocument/2006/relationships" xmlns:m="http://schemas.openxmlformats.org/officeDocument/2006/math" xmlns:v="urn:schemas-microsoft-com:vml" xmlns:wp14="http://schemas.microsoft.com/office/word/2010/wordprocessingDrawing" xmlns:wp="http://schemas.openxmlformats.org/drawingml/2006/wordprocessingDrawing" xmlns:w10="urn:schemas-microsoft-com:office:word" xmlns:w="http://schemas.openxmlformats.org/wordprocessingml/2006/main" xmlns:w14="http://schemas.microsoft.com/office/word/2010/wordml" xmlns:w15="http://schemas.microsoft.com/office/word/2012/wordml" xmlns:w16cex="http://schemas.microsoft.com/office/word/2018/wordml/cex" xmlns:w16cid="http://schemas.microsoft.com/office/word/2016/wordml/cid" xmlns:w16="http://schemas.microsoft.com/office/word/2018/wordml" xmlns:w16sdtdh="http://schemas.microsoft.com/office/word/2020/wordml/sdtdatahash" xmlns:w16se="http://schemas.microsoft.com/office/word/2015/wordml/symex" xmlns:wpg="http://schemas.microsoft.com/office/word/2010/wordprocessingGroup" xmlns:wpi="http://schemas.microsoft.com/office/word/2010/wordprocessingInk" xmlns:wne="http://schemas.microsoft.com/office/word/2006/wordml" xmlns:wps="http://schemas.microsoft.com/office/word/2010/wordprocessingShape" mc:Ignorable="w14 w15 w16se w16cid w16 w16cex w16sdtdh wp14">
+  <w:p>
+    <w:pPr>
+      <w:pStyle w:val="a8"/>
+      <w:rPr>
+        <w:rFonts w:ascii="Times New Roman" w:hAnsi="Times New Roman" w:cs="Times New Roman"/>
+      </w:rPr>
+    </w:pPr>
+    <w:r>
+      <w:rPr>
+        <w:rFonts w:ascii="Times New Roman" w:hAnsi="Times New Roman" w:cs="Times New Roman"/>
+      </w:rPr>
+      <w:t>Visual Analysis on the Covid-19 Pandemic Recovery of Hong Kong</w:t>
+    </w:r>
+  </w:p>
+</w:hdr>
 </file>
 
 <file path=word/numbering.xml><?xml version="1.0" encoding="utf-8"?>
@@ -14313,6 +13782,68 @@
       <w:shd w:val="clear" w:color="auto" w:fill="E1DFDD"/>
     </w:rPr>
   </w:style>
+  <w:style w:type="paragraph" w:styleId="a8">
+    <w:name w:val="header"/>
+    <w:basedOn w:val="a"/>
+    <w:link w:val="a9"/>
+    <w:uiPriority w:val="99"/>
+    <w:unhideWhenUsed/>
+    <w:rsid w:val="006A5C47"/>
+    <w:pPr>
+      <w:tabs>
+        <w:tab w:val="center" w:pos="4153"/>
+        <w:tab w:val="right" w:pos="8306"/>
+      </w:tabs>
+      <w:snapToGrid w:val="0"/>
+      <w:jc w:val="center"/>
+    </w:pPr>
+    <w:rPr>
+      <w:sz w:val="18"/>
+      <w:szCs w:val="18"/>
+    </w:rPr>
+  </w:style>
+  <w:style w:type="character" w:customStyle="1" w:styleId="a9">
+    <w:name w:val="页眉 字符"/>
+    <w:basedOn w:val="a0"/>
+    <w:link w:val="a8"/>
+    <w:uiPriority w:val="99"/>
+    <w:rsid w:val="006A5C47"/>
+    <w:rPr>
+      <w:sz w:val="18"/>
+      <w:szCs w:val="18"/>
+    </w:rPr>
+  </w:style>
+  <w:style w:type="paragraph" w:styleId="aa">
+    <w:name w:val="footer"/>
+    <w:basedOn w:val="a"/>
+    <w:link w:val="ab"/>
+    <w:uiPriority w:val="99"/>
+    <w:unhideWhenUsed/>
+    <w:rsid w:val="006A5C47"/>
+    <w:pPr>
+      <w:tabs>
+        <w:tab w:val="center" w:pos="4153"/>
+        <w:tab w:val="right" w:pos="8306"/>
+      </w:tabs>
+      <w:snapToGrid w:val="0"/>
+      <w:jc w:val="left"/>
+    </w:pPr>
+    <w:rPr>
+      <w:sz w:val="18"/>
+      <w:szCs w:val="18"/>
+    </w:rPr>
+  </w:style>
+  <w:style w:type="character" w:customStyle="1" w:styleId="ab">
+    <w:name w:val="页脚 字符"/>
+    <w:basedOn w:val="a0"/>
+    <w:link w:val="aa"/>
+    <w:uiPriority w:val="99"/>
+    <w:rsid w:val="006A5C47"/>
+    <w:rPr>
+      <w:sz w:val="18"/>
+      <w:szCs w:val="18"/>
+    </w:rPr>
+  </w:style>
 </w:styles>
 </file>
 

</xml_diff>

<commit_message>
fix some typo, add appendix for control point; add individual_wyl(unfinished)
</commit_message>
<xml_diff>
--- a/final_report/project_report final_version.docx
+++ b/final_report/project_report final_version.docx
@@ -429,7 +429,27 @@
                 <w:sz w:val="22"/>
                 <w:szCs w:val="22"/>
               </w:rPr>
-              <w:t>Objectives</w:t>
+              <w:t>Objec</w:t>
+            </w:r>
+            <w:r>
+              <w:rPr>
+                <w:rStyle w:val="a4"/>
+                <w:rFonts w:ascii="Times New Roman" w:hAnsi="Times New Roman" w:cs="Times New Roman"/>
+                <w:noProof/>
+                <w:sz w:val="22"/>
+                <w:szCs w:val="22"/>
+              </w:rPr>
+              <w:t>t</w:t>
+            </w:r>
+            <w:r>
+              <w:rPr>
+                <w:rStyle w:val="a4"/>
+                <w:rFonts w:ascii="Times New Roman" w:hAnsi="Times New Roman" w:cs="Times New Roman"/>
+                <w:noProof/>
+                <w:sz w:val="22"/>
+                <w:szCs w:val="22"/>
+              </w:rPr>
+              <w:t>ives</w:t>
             </w:r>
             <w:r>
               <w:rPr>
@@ -4820,7 +4840,6 @@
         </w:rPr>
         <w:t xml:space="preserve">These drawbacks may carry unexpected burdens except pure visual applications. To overcome such shortcomings, we simply use </w:t>
       </w:r>
-      <w:proofErr w:type="spellStart"/>
       <w:r>
         <w:rPr>
           <w:rFonts w:ascii="Times New Roman" w:hAnsi="Times New Roman" w:cs="Times New Roman"/>
@@ -4831,7 +4850,6 @@
         </w:rPr>
         <w:t>layui</w:t>
       </w:r>
-      <w:proofErr w:type="spellEnd"/>
       <w:r>
         <w:rPr>
           <w:rFonts w:ascii="Times New Roman" w:hAnsi="Times New Roman" w:cs="Times New Roman"/>
@@ -4846,25 +4864,7 @@
           <w:sz w:val="24"/>
           <w:szCs w:val="24"/>
         </w:rPr>
-        <w:t xml:space="preserve">as our UI framework and Go-live extension in </w:t>
-      </w:r>
-      <w:proofErr w:type="spellStart"/>
-      <w:r>
-        <w:rPr>
-          <w:rFonts w:ascii="Times New Roman" w:hAnsi="Times New Roman" w:cs="Times New Roman"/>
-          <w:sz w:val="24"/>
-          <w:szCs w:val="24"/>
-        </w:rPr>
-        <w:t>vscode</w:t>
-      </w:r>
-      <w:proofErr w:type="spellEnd"/>
-      <w:r>
-        <w:rPr>
-          <w:rFonts w:ascii="Times New Roman" w:hAnsi="Times New Roman" w:cs="Times New Roman"/>
-          <w:sz w:val="24"/>
-          <w:szCs w:val="24"/>
-        </w:rPr>
-        <w:t xml:space="preserve"> for a quick server build.</w:t>
+        <w:t>as our UI framework and Go-live extension in vscode for a quick server build.</w:t>
       </w:r>
     </w:p>
     <w:p>
@@ -4956,115 +4956,7 @@
           <w:szCs w:val="24"/>
         </w:rPr>
         <w:tab/>
-        <w:t xml:space="preserve">, Central, Wan Chai / Causeway Bay, North Point / Quarry Bay, </w:t>
-      </w:r>
-      <w:proofErr w:type="spellStart"/>
-      <w:r>
-        <w:rPr>
-          <w:rFonts w:ascii="Times New Roman" w:hAnsi="Times New Roman" w:cs="Times New Roman"/>
-          <w:sz w:val="24"/>
-          <w:szCs w:val="24"/>
-        </w:rPr>
-        <w:t>Tsim</w:t>
-      </w:r>
-      <w:proofErr w:type="spellEnd"/>
-      <w:r>
-        <w:rPr>
-          <w:rFonts w:ascii="Times New Roman" w:hAnsi="Times New Roman" w:cs="Times New Roman"/>
-          <w:sz w:val="24"/>
-          <w:szCs w:val="24"/>
-        </w:rPr>
-        <w:t xml:space="preserve"> Sha </w:t>
-      </w:r>
-      <w:proofErr w:type="spellStart"/>
-      <w:r>
-        <w:rPr>
-          <w:rFonts w:ascii="Times New Roman" w:hAnsi="Times New Roman" w:cs="Times New Roman"/>
-          <w:sz w:val="24"/>
-          <w:szCs w:val="24"/>
-        </w:rPr>
-        <w:t>Tsui</w:t>
-      </w:r>
-      <w:proofErr w:type="spellEnd"/>
-      <w:r>
-        <w:rPr>
-          <w:rFonts w:ascii="Times New Roman" w:hAnsi="Times New Roman" w:cs="Times New Roman"/>
-          <w:sz w:val="24"/>
-          <w:szCs w:val="24"/>
-        </w:rPr>
-        <w:t xml:space="preserve">, </w:t>
-      </w:r>
-      <w:proofErr w:type="spellStart"/>
-      <w:r>
-        <w:rPr>
-          <w:rFonts w:ascii="Times New Roman" w:hAnsi="Times New Roman" w:cs="Times New Roman"/>
-          <w:sz w:val="24"/>
-          <w:szCs w:val="24"/>
-        </w:rPr>
-        <w:t>Yau</w:t>
-      </w:r>
-      <w:proofErr w:type="spellEnd"/>
-      <w:r>
-        <w:rPr>
-          <w:rFonts w:ascii="Times New Roman" w:hAnsi="Times New Roman" w:cs="Times New Roman"/>
-          <w:sz w:val="24"/>
-          <w:szCs w:val="24"/>
-        </w:rPr>
-        <w:t xml:space="preserve"> Ma </w:t>
-      </w:r>
-      <w:proofErr w:type="spellStart"/>
-      <w:r>
-        <w:rPr>
-          <w:rFonts w:ascii="Times New Roman" w:hAnsi="Times New Roman" w:cs="Times New Roman"/>
-          <w:sz w:val="24"/>
-          <w:szCs w:val="24"/>
-        </w:rPr>
-        <w:t>Tei</w:t>
-      </w:r>
-      <w:proofErr w:type="spellEnd"/>
-      <w:r>
-        <w:rPr>
-          <w:rFonts w:ascii="Times New Roman" w:hAnsi="Times New Roman" w:cs="Times New Roman"/>
-          <w:sz w:val="24"/>
-          <w:szCs w:val="24"/>
-        </w:rPr>
-        <w:t xml:space="preserve"> / </w:t>
-      </w:r>
-      <w:proofErr w:type="spellStart"/>
-      <w:r>
-        <w:rPr>
-          <w:rFonts w:ascii="Times New Roman" w:hAnsi="Times New Roman" w:cs="Times New Roman"/>
-          <w:sz w:val="24"/>
-          <w:szCs w:val="24"/>
-        </w:rPr>
-        <w:t>Mong</w:t>
-      </w:r>
-      <w:proofErr w:type="spellEnd"/>
-      <w:r>
-        <w:rPr>
-          <w:rFonts w:ascii="Times New Roman" w:hAnsi="Times New Roman" w:cs="Times New Roman"/>
-          <w:sz w:val="24"/>
-          <w:szCs w:val="24"/>
-        </w:rPr>
-        <w:t xml:space="preserve"> </w:t>
-      </w:r>
-      <w:proofErr w:type="spellStart"/>
-      <w:r>
-        <w:rPr>
-          <w:rFonts w:ascii="Times New Roman" w:hAnsi="Times New Roman" w:cs="Times New Roman"/>
-          <w:sz w:val="24"/>
-          <w:szCs w:val="24"/>
-        </w:rPr>
-        <w:t>Kok</w:t>
-      </w:r>
-      <w:proofErr w:type="spellEnd"/>
-      <w:r>
-        <w:rPr>
-          <w:rFonts w:ascii="Times New Roman" w:hAnsi="Times New Roman" w:cs="Times New Roman"/>
-          <w:sz w:val="24"/>
-          <w:szCs w:val="24"/>
-        </w:rPr>
-        <w:t xml:space="preserve">, Kowloon Bay / Kwun Tong). </w:t>
+        <w:t xml:space="preserve">, Central, Wan Chai / Causeway Bay, North Point / Quarry Bay, Tsim Sha Tsui, Yau Ma Tei / Mong Kok, Kowloon Bay / Kwun Tong). </w:t>
       </w:r>
     </w:p>
     <w:p>
@@ -5168,25 +5060,7 @@
           <w:sz w:val="24"/>
           <w:szCs w:val="24"/>
         </w:rPr>
-        <w:t xml:space="preserve">The best way to show the changing trends of a figure is line chart, so we built </w:t>
-      </w:r>
-      <w:proofErr w:type="gramStart"/>
-      <w:r>
-        <w:rPr>
-          <w:rFonts w:ascii="Times New Roman" w:hAnsi="Times New Roman" w:cs="Times New Roman"/>
-          <w:sz w:val="24"/>
-          <w:szCs w:val="24"/>
-        </w:rPr>
-        <w:t>three line</w:t>
-      </w:r>
-      <w:proofErr w:type="gramEnd"/>
-      <w:r>
-        <w:rPr>
-          <w:rFonts w:ascii="Times New Roman" w:hAnsi="Times New Roman" w:cs="Times New Roman"/>
-          <w:sz w:val="24"/>
-          <w:szCs w:val="24"/>
-        </w:rPr>
-        <w:t xml:space="preserve"> charts for vacancy, rent and price respectively at first. Considering that there may be unexplored features buried in different grades, we used grades as color labels and showed the data with 3 lines in different colors, each of which represented a grade. However, there were missing data that make the fluctuation of line charts have little meaning, while what we care is actually the tendency. We then rebuild the line chart of rent into scatter plot and draw three trend lines to show the changing tendency. </w:t>
+        <w:t xml:space="preserve">The best way to show the changing trends of a figure is line chart, so we built three line charts for vacancy, rent and price respectively at first. Considering that there may be unexplored features buried in different grades, we used grades as color labels and showed the data with 3 lines in different colors, each of which represented a grade. However, there were missing data that make the fluctuation of line charts have little meaning, while what we care is actually the tendency. We then rebuild the line chart of rent into scatter plot and draw three trend lines to show the changing tendency. </w:t>
       </w:r>
     </w:p>
     <w:p>
@@ -5871,7 +5745,23 @@
           <w:sz w:val="24"/>
           <w:szCs w:val="24"/>
         </w:rPr>
-        <w:t>For this part, transportation ridership of crossing harbors is classified into different harbor codes to demonstrate details. The amount is also displayed in thousands.</w:t>
+        <w:t xml:space="preserve">For this part, transportation ridership of crossing harbors is classified into different </w:t>
+      </w:r>
+      <w:r>
+        <w:rPr>
+          <w:rFonts w:ascii="Times New Roman" w:hAnsi="Times New Roman" w:cs="Times New Roman"/>
+          <w:sz w:val="24"/>
+          <w:szCs w:val="24"/>
+        </w:rPr>
+        <w:t>transportation types</w:t>
+      </w:r>
+      <w:r>
+        <w:rPr>
+          <w:rFonts w:ascii="Times New Roman" w:hAnsi="Times New Roman" w:cs="Times New Roman"/>
+          <w:sz w:val="24"/>
+          <w:szCs w:val="24"/>
+        </w:rPr>
+        <w:t xml:space="preserve"> to demonstrate details. The amount is also displayed in thousands.</w:t>
       </w:r>
     </w:p>
     <w:p>
@@ -6158,6 +6048,15 @@
         </w:rPr>
         <w:t>After the data preparations, we should consider how to arrange and visualize the data to achieve our objectives. Given the content and the structure of the data, analyzing the data from the intra-city aspect and the inter-city aspect could be an acceptable choice.</w:t>
       </w:r>
+    </w:p>
+    <w:p>
+      <w:pPr>
+        <w:rPr>
+          <w:rFonts w:ascii="Times New Roman" w:hAnsi="Times New Roman" w:cs="Times New Roman"/>
+          <w:sz w:val="24"/>
+          <w:szCs w:val="24"/>
+        </w:rPr>
+      </w:pPr>
     </w:p>
     <w:p>
       <w:pPr>
@@ -6605,9 +6504,8 @@
           <w:sz w:val="24"/>
           <w:szCs w:val="24"/>
         </w:rPr>
-        <w:t xml:space="preserve">Figure 5. Dashboard of </w:t>
-      </w:r>
-      <w:proofErr w:type="spellStart"/>
+        <w:t>Figure 5. Dashboard of Transportation_in</w:t>
+      </w:r>
       <w:r>
         <w:rPr>
           <w:rFonts w:ascii="Times New Roman" w:hAnsi="Times New Roman" w:cs="Times New Roman"/>
@@ -6616,9 +6514,45 @@
           <w:sz w:val="24"/>
           <w:szCs w:val="24"/>
         </w:rPr>
-        <w:t>Transportation_in</w:t>
-      </w:r>
-      <w:r>
+        <w:t>ter</w:t>
+      </w:r>
+    </w:p>
+    <w:p>
+      <w:pPr>
+        <w:rPr>
+          <w:rFonts w:ascii="Times New Roman" w:hAnsi="Times New Roman" w:cs="Times New Roman"/>
+          <w:sz w:val="24"/>
+          <w:szCs w:val="24"/>
+        </w:rPr>
+      </w:pPr>
+      <w:r>
+        <w:rPr>
+          <w:rFonts w:ascii="Times New Roman" w:hAnsi="Times New Roman" w:cs="Times New Roman"/>
+          <w:sz w:val="24"/>
+          <w:szCs w:val="24"/>
+        </w:rPr>
+        <w:lastRenderedPageBreak/>
+        <w:t xml:space="preserve">Then Figure 5 represents inter-city transportation from 2019/Q2 to 2023/Q4. Two charts in the left side show control points passengers. The pie charts for comparison are hidden at the beginning and </w:t>
+      </w:r>
+      <w:r>
+        <w:rPr>
+          <w:rFonts w:ascii="Times New Roman" w:hAnsi="Times New Roman" w:cs="Times New Roman"/>
+          <w:sz w:val="24"/>
+          <w:szCs w:val="24"/>
+        </w:rPr>
+        <w:t>are</w:t>
+      </w:r>
+      <w:r>
+        <w:rPr>
+          <w:rFonts w:ascii="Times New Roman" w:hAnsi="Times New Roman" w:cs="Times New Roman"/>
+          <w:sz w:val="24"/>
+          <w:szCs w:val="24"/>
+        </w:rPr>
+        <w:t xml:space="preserve"> controlled by the icon in the top left corner.</w:t>
+      </w:r>
+    </w:p>
+    <w:p>
+      <w:pPr>
         <w:rPr>
           <w:rFonts w:ascii="Times New Roman" w:hAnsi="Times New Roman" w:cs="Times New Roman"/>
           <w:b/>
@@ -6626,37 +6560,6 @@
           <w:sz w:val="24"/>
           <w:szCs w:val="24"/>
         </w:rPr>
-        <w:t>ter</w:t>
-      </w:r>
-      <w:proofErr w:type="spellEnd"/>
-    </w:p>
-    <w:p>
-      <w:pPr>
-        <w:rPr>
-          <w:rFonts w:ascii="Times New Roman" w:hAnsi="Times New Roman" w:cs="Times New Roman"/>
-          <w:sz w:val="24"/>
-          <w:szCs w:val="24"/>
-        </w:rPr>
-      </w:pPr>
-      <w:r>
-        <w:rPr>
-          <w:rFonts w:ascii="Times New Roman" w:hAnsi="Times New Roman" w:cs="Times New Roman"/>
-          <w:sz w:val="24"/>
-          <w:szCs w:val="24"/>
-        </w:rPr>
-        <w:lastRenderedPageBreak/>
-        <w:t>Then Figure 5 represents inter-city transportation from 2019/Q2 to 2023/Q4. Two charts in the left side show control points passengers. The pie charts for comparison are hidden at the beginning and is controlled by the icon in the top left corner.</w:t>
-      </w:r>
-    </w:p>
-    <w:p>
-      <w:pPr>
-        <w:rPr>
-          <w:rFonts w:ascii="Times New Roman" w:hAnsi="Times New Roman" w:cs="Times New Roman"/>
-          <w:b/>
-          <w:bCs/>
-          <w:sz w:val="24"/>
-          <w:szCs w:val="24"/>
-        </w:rPr>
       </w:pPr>
     </w:p>
     <w:p>
@@ -6759,6 +6662,30 @@
           <w:szCs w:val="24"/>
         </w:rPr>
         <w:t xml:space="preserve">the radio of departure and arrival remains consistent during the period although the amount sharply decreased in the pandemic period. </w:t>
+      </w:r>
+      <w:r>
+        <w:rPr>
+          <w:rFonts w:ascii="Times New Roman" w:hAnsi="Times New Roman" w:cs="Times New Roman"/>
+          <w:sz w:val="24"/>
+          <w:szCs w:val="24"/>
+        </w:rPr>
+        <w:t xml:space="preserve">As for the ridership distribution, we could find that the proportions of some main control points such as </w:t>
+      </w:r>
+      <w:r>
+        <w:rPr>
+          <w:rFonts w:ascii="Times New Roman" w:hAnsi="Times New Roman" w:cs="Times New Roman" w:hint="eastAsia"/>
+          <w:sz w:val="24"/>
+          <w:szCs w:val="24"/>
+        </w:rPr>
+        <w:t>Airport</w:t>
+      </w:r>
+      <w:r>
+        <w:rPr>
+          <w:rFonts w:ascii="Times New Roman" w:hAnsi="Times New Roman" w:cs="Times New Roman"/>
+          <w:sz w:val="24"/>
+          <w:szCs w:val="24"/>
+        </w:rPr>
+        <w:t>, Shenzhen Bay, Lok Ma Chau Spur Line remain almost unchanged.</w:t>
       </w:r>
     </w:p>
     <w:p>
@@ -6876,7 +6803,7 @@
           <w:sz w:val="24"/>
           <w:szCs w:val="24"/>
         </w:rPr>
-        <w:t xml:space="preserve">We got retail sales dataset from Census and Statistics Department of The Government of the Hong Kong Special Administrative Region, since the retail data provided on the official government website are of various types and complex content, for example, there are many key indicators in the original data set provided by the government, such as operating expenses, employee compensation and other indicators that are not closely related to our topic. Therefore, the sets were processed and filtered to obtain the most </w:t>
+        <w:t xml:space="preserve">We got retail sales dataset from Census and Statistics Department of The Government of the Hong Kong Special Administrative Region, since the retail data provided on the official government website are of various types and complex content, for example, there are many key indicators in the original data set provided by the government, such </w:t>
       </w:r>
       <w:r>
         <w:rPr>
@@ -6885,7 +6812,7 @@
           <w:szCs w:val="24"/>
         </w:rPr>
         <w:lastRenderedPageBreak/>
-        <w:t>useful information for our topic visualization, here are the main dataset tables:</w:t>
+        <w:t>as operating expenses, employee compensation and other indicators that are not closely related to our topic. Therefore, the sets were processed and filtered to obtain the most useful information for our topic visualization, here are the main dataset tables:</w:t>
       </w:r>
     </w:p>
     <w:p>
@@ -7525,16 +7452,8 @@
           <w:sz w:val="24"/>
           <w:szCs w:val="24"/>
         </w:rPr>
-        <w:t xml:space="preserve">Then it comes to the total value of online retail sales, we use a mix of line and bar charts, which gives us a clear view of both the specific numbers of online sales data and the </w:t>
-      </w:r>
-      <w:r>
-        <w:rPr>
-          <w:rFonts w:ascii="Times New Roman" w:hAnsi="Times New Roman" w:cs="Times New Roman"/>
-          <w:sz w:val="24"/>
-          <w:szCs w:val="24"/>
-        </w:rPr>
         <w:lastRenderedPageBreak/>
-        <w:t>year-to-year changes in online sales value.</w:t>
+        <w:t>Then it comes to the total value of online retail sales, we use a mix of line and bar charts, which gives us a clear view of both the specific numbers of online sales data and the year-to-year changes in online sales value.</w:t>
       </w:r>
     </w:p>
     <w:p>
@@ -7719,7 +7638,7 @@
           <w:sz w:val="24"/>
           <w:szCs w:val="24"/>
         </w:rPr>
-        <w:t xml:space="preserve">In Figure 7, this shows the total retail sales value by detailed Type. First, the upper is a bar chart of year-to-year sales changes for different main categories, where we have divided the main categories with different unique colors. On the left side of the bottom is a tree map, where the main categories are differentiated by the same colors as on the top, and different small chunks of the same colors indicate the percentage of the detailed sub-category. On the right side of the bottom is a combination of table and packed </w:t>
+        <w:t xml:space="preserve">In Figure 7, this shows the total retail sales value by detailed Type. First, the upper is a bar chart of year-to-year sales changes for different main categories, where we have divided the main categories with different unique colors. On the left side of the bottom is a tree map, where the main categories are differentiated by the same colors as on the </w:t>
       </w:r>
       <w:r>
         <w:rPr>
@@ -7728,7 +7647,7 @@
           <w:szCs w:val="24"/>
         </w:rPr>
         <w:lastRenderedPageBreak/>
-        <w:t>bubbles. The table shows the textual data of the</w:t>
+        <w:t>top, and different small chunks of the same colors indicate the percentage of the detailed sub-category. On the right side of the bottom is a combination of table and packed bubbles. The table shows the textual data of the</w:t>
       </w:r>
       <w:bookmarkStart w:id="74" w:name="OLE_LINK92"/>
       <w:bookmarkStart w:id="75" w:name="OLE_LINK93"/>
@@ -7826,7 +7745,6 @@
         </w:rPr>
         <w:t xml:space="preserve">Figure 7. Dashboard of Total Retail Sales </w:t>
       </w:r>
-      <w:proofErr w:type="gramStart"/>
       <w:r>
         <w:rPr>
           <w:rFonts w:ascii="Times New Roman" w:hAnsi="Times New Roman" w:cs="Times New Roman"/>
@@ -7835,9 +7753,8 @@
           <w:sz w:val="24"/>
           <w:szCs w:val="24"/>
         </w:rPr>
-        <w:t>By</w:t>
-      </w:r>
-      <w:proofErr w:type="gramEnd"/>
+        <w:t>b</w:t>
+      </w:r>
       <w:r>
         <w:rPr>
           <w:rFonts w:ascii="Times New Roman" w:hAnsi="Times New Roman" w:cs="Times New Roman"/>
@@ -7846,7 +7763,7 @@
           <w:sz w:val="24"/>
           <w:szCs w:val="24"/>
         </w:rPr>
-        <w:t xml:space="preserve"> Detailed Type</w:t>
+        <w:t>y Detailed Type</w:t>
       </w:r>
     </w:p>
     <w:bookmarkEnd w:id="76"/>
@@ -7963,16 +7880,8 @@
           <w:sz w:val="24"/>
           <w:szCs w:val="24"/>
         </w:rPr>
-        <w:t xml:space="preserve">Then we will want to analysis more detailed type. Other consumer goods consist of medicine, Chinese drugs and herbs, and other goods not classified, since it is a </w:t>
-      </w:r>
-      <w:r>
-        <w:rPr>
-          <w:rFonts w:ascii="Times New Roman" w:hAnsi="Times New Roman" w:cs="Times New Roman"/>
-          <w:sz w:val="24"/>
-          <w:szCs w:val="24"/>
-        </w:rPr>
         <w:lastRenderedPageBreak/>
-        <w:t xml:space="preserve">combination of lots of types and during the epidemic, it's no surprise that sales </w:t>
+        <w:t xml:space="preserve">Then we will want to analysis more detailed type. Other consumer goods consist of medicine, Chinese drugs and herbs, and other goods not classified, since it is a combination of lots of types and during the epidemic, it's no surprise that sales </w:t>
       </w:r>
       <w:bookmarkStart w:id="79" w:name="OLE_LINK96"/>
       <w:bookmarkStart w:id="80" w:name="OLE_LINK97"/>
@@ -8320,15 +8229,7 @@
           <w:sz w:val="24"/>
           <w:szCs w:val="24"/>
         </w:rPr>
-        <w:t xml:space="preserve">the inter transportation for Hong Kong nearly falls to one in a thousand compared to data of the pre-pandemic period. Even we counted the data after COVID-19, the picture still shows </w:t>
-      </w:r>
-      <w:r>
-        <w:rPr>
-          <w:rFonts w:ascii="Times New Roman" w:hAnsi="Times New Roman" w:cs="Times New Roman"/>
-          <w:sz w:val="24"/>
-          <w:szCs w:val="24"/>
-        </w:rPr>
-        <w:t xml:space="preserve">a weak view compared to the pre-pandemic data. But it is a good signal that the data recovered in a </w:t>
+        <w:t xml:space="preserve">the inter transportation for Hong Kong nearly falls to one in a thousand compared to data of the pre-pandemic </w:t>
       </w:r>
       <w:r>
         <w:rPr>
@@ -8337,7 +8238,15 @@
           <w:szCs w:val="24"/>
         </w:rPr>
         <w:lastRenderedPageBreak/>
-        <w:t>rapid way, which may infer that the economy of Hong Kong has gained its motivation. As for retail sales, we set the total retail sales by month in 2019 as base line, and</w:t>
+        <w:t xml:space="preserve">period. Even we counted the data after COVID-19, the picture still shows </w:t>
+      </w:r>
+      <w:r>
+        <w:rPr>
+          <w:rFonts w:ascii="Times New Roman" w:hAnsi="Times New Roman" w:cs="Times New Roman"/>
+          <w:sz w:val="24"/>
+          <w:szCs w:val="24"/>
+        </w:rPr>
+        <w:t>a weak view compared to the pre-pandemic data. But it is a good signal that the data recovered in a rapid way, which may infer that the economy of Hong Kong has gained its motivation. As for retail sales, we set the total retail sales by month in 2019 as base line, and</w:t>
       </w:r>
       <w:r>
         <w:rPr>
@@ -11534,8 +11443,459 @@
     </w:p>
     <w:p>
       <w:pPr>
-        <w:rPr>
-          <w:rFonts w:ascii="Times New Roman" w:hAnsi="Times New Roman" w:cs="Times New Roman"/>
+        <w:jc w:val="left"/>
+        <w:rPr>
+          <w:rFonts w:ascii="Times New Roman" w:hAnsi="Times New Roman" w:cs="Times New Roman" w:hint="eastAsia"/>
+          <w:sz w:val="24"/>
+          <w:szCs w:val="24"/>
+        </w:rPr>
+      </w:pPr>
+    </w:p>
+    <w:p>
+      <w:pPr>
+        <w:rPr>
+          <w:rFonts w:ascii="Times New Roman" w:hAnsi="Times New Roman" w:cs="Times New Roman"/>
+          <w:sz w:val="24"/>
+          <w:szCs w:val="24"/>
+        </w:rPr>
+      </w:pPr>
+    </w:p>
+    <w:p>
+      <w:pPr>
+        <w:rPr>
+          <w:rFonts w:ascii="Times New Roman" w:hAnsi="Times New Roman" w:cs="Times New Roman"/>
+          <w:sz w:val="24"/>
+          <w:szCs w:val="24"/>
+        </w:rPr>
+      </w:pPr>
+    </w:p>
+    <w:p>
+      <w:pPr>
+        <w:rPr>
+          <w:rFonts w:ascii="Times New Roman" w:hAnsi="Times New Roman" w:cs="Times New Roman"/>
+          <w:sz w:val="24"/>
+          <w:szCs w:val="24"/>
+        </w:rPr>
+      </w:pPr>
+    </w:p>
+    <w:tbl>
+      <w:tblPr>
+        <w:tblStyle w:val="a5"/>
+        <w:tblW w:w="0" w:type="auto"/>
+        <w:tblLook w:val="04A0" w:firstRow="1" w:lastRow="0" w:firstColumn="1" w:lastColumn="0" w:noHBand="0" w:noVBand="1"/>
+      </w:tblPr>
+      <w:tblGrid>
+        <w:gridCol w:w="4148"/>
+        <w:gridCol w:w="4148"/>
+      </w:tblGrid>
+      <w:tr>
+        <w:tc>
+          <w:tcPr>
+            <w:tcW w:w="4148" w:type="dxa"/>
+          </w:tcPr>
+          <w:p>
+            <w:pPr>
+              <w:rPr>
+                <w:rFonts w:hint="eastAsia"/>
+                <w:b/>
+                <w:bCs/>
+                <w:sz w:val="24"/>
+                <w:szCs w:val="24"/>
+                <w:u w:val="single"/>
+              </w:rPr>
+            </w:pPr>
+            <w:proofErr w:type="spellStart"/>
+            <w:r>
+              <w:rPr>
+                <w:rFonts w:hint="eastAsia"/>
+                <w:b/>
+                <w:bCs/>
+                <w:sz w:val="24"/>
+                <w:szCs w:val="24"/>
+                <w:u w:val="single"/>
+              </w:rPr>
+              <w:lastRenderedPageBreak/>
+              <w:t>Control_</w:t>
+            </w:r>
+            <w:r>
+              <w:rPr>
+                <w:b/>
+                <w:bCs/>
+                <w:sz w:val="24"/>
+                <w:szCs w:val="24"/>
+                <w:u w:val="single"/>
+              </w:rPr>
+              <w:t>Point_Code</w:t>
+            </w:r>
+            <w:proofErr w:type="spellEnd"/>
+          </w:p>
+        </w:tc>
+        <w:tc>
+          <w:tcPr>
+            <w:tcW w:w="4148" w:type="dxa"/>
+          </w:tcPr>
+          <w:p>
+            <w:pPr>
+              <w:rPr>
+                <w:rFonts w:hint="eastAsia"/>
+                <w:b/>
+                <w:bCs/>
+                <w:sz w:val="24"/>
+                <w:szCs w:val="24"/>
+                <w:u w:val="single"/>
+              </w:rPr>
+            </w:pPr>
+            <w:r>
+              <w:rPr>
+                <w:rFonts w:hint="eastAsia"/>
+                <w:b/>
+                <w:bCs/>
+                <w:sz w:val="24"/>
+                <w:szCs w:val="24"/>
+                <w:u w:val="single"/>
+              </w:rPr>
+              <w:t>D</w:t>
+            </w:r>
+            <w:r>
+              <w:rPr>
+                <w:b/>
+                <w:bCs/>
+                <w:sz w:val="24"/>
+                <w:szCs w:val="24"/>
+                <w:u w:val="single"/>
+              </w:rPr>
+              <w:t>escription</w:t>
+            </w:r>
+          </w:p>
+        </w:tc>
+      </w:tr>
+      <w:tr>
+        <w:tc>
+          <w:tcPr>
+            <w:tcW w:w="4148" w:type="dxa"/>
+          </w:tcPr>
+          <w:p>
+            <w:pPr>
+              <w:rPr>
+                <w:rFonts w:hint="eastAsia"/>
+                <w:sz w:val="24"/>
+                <w:szCs w:val="24"/>
+              </w:rPr>
+            </w:pPr>
+            <w:r>
+              <w:t xml:space="preserve">KTCT </w:t>
+            </w:r>
+          </w:p>
+        </w:tc>
+        <w:tc>
+          <w:tcPr>
+            <w:tcW w:w="4148" w:type="dxa"/>
+          </w:tcPr>
+          <w:p>
+            <w:pPr>
+              <w:rPr>
+                <w:rFonts w:hint="eastAsia"/>
+                <w:sz w:val="24"/>
+                <w:szCs w:val="24"/>
+              </w:rPr>
+            </w:pPr>
+            <w:r>
+              <w:t>Kai Tak Cruise Terminal</w:t>
+            </w:r>
+          </w:p>
+        </w:tc>
+      </w:tr>
+      <w:tr>
+        <w:tc>
+          <w:tcPr>
+            <w:tcW w:w="4148" w:type="dxa"/>
+          </w:tcPr>
+          <w:p>
+            <w:pPr>
+              <w:rPr>
+                <w:rFonts w:hint="eastAsia"/>
+                <w:sz w:val="24"/>
+                <w:szCs w:val="24"/>
+              </w:rPr>
+            </w:pPr>
+            <w:r>
+              <w:t>LMC</w:t>
+            </w:r>
+          </w:p>
+        </w:tc>
+        <w:tc>
+          <w:tcPr>
+            <w:tcW w:w="4148" w:type="dxa"/>
+          </w:tcPr>
+          <w:p>
+            <w:pPr>
+              <w:rPr>
+                <w:rFonts w:hint="eastAsia"/>
+                <w:sz w:val="24"/>
+                <w:szCs w:val="24"/>
+              </w:rPr>
+            </w:pPr>
+            <w:r>
+              <w:t>Lok Ma Chau Control Point</w:t>
+            </w:r>
+          </w:p>
+        </w:tc>
+      </w:tr>
+      <w:tr>
+        <w:tc>
+          <w:tcPr>
+            <w:tcW w:w="4148" w:type="dxa"/>
+          </w:tcPr>
+          <w:p>
+            <w:pPr>
+              <w:rPr>
+                <w:rFonts w:hint="eastAsia"/>
+                <w:sz w:val="24"/>
+                <w:szCs w:val="24"/>
+              </w:rPr>
+            </w:pPr>
+            <w:r>
+              <w:t>LMCSL</w:t>
+            </w:r>
+          </w:p>
+        </w:tc>
+        <w:tc>
+          <w:tcPr>
+            <w:tcW w:w="4148" w:type="dxa"/>
+          </w:tcPr>
+          <w:p>
+            <w:pPr>
+              <w:rPr>
+                <w:rFonts w:hint="eastAsia"/>
+                <w:sz w:val="24"/>
+                <w:szCs w:val="24"/>
+              </w:rPr>
+            </w:pPr>
+            <w:r>
+              <w:t>Lok Ma Chau Spur Line Control Point</w:t>
+            </w:r>
+          </w:p>
+        </w:tc>
+      </w:tr>
+      <w:tr>
+        <w:tc>
+          <w:tcPr>
+            <w:tcW w:w="4148" w:type="dxa"/>
+          </w:tcPr>
+          <w:p>
+            <w:pPr>
+              <w:rPr>
+                <w:rFonts w:hint="eastAsia"/>
+                <w:sz w:val="24"/>
+                <w:szCs w:val="24"/>
+              </w:rPr>
+            </w:pPr>
+            <w:r>
+              <w:t>LWT</w:t>
+            </w:r>
+          </w:p>
+        </w:tc>
+        <w:tc>
+          <w:tcPr>
+            <w:tcW w:w="4148" w:type="dxa"/>
+          </w:tcPr>
+          <w:p>
+            <w:pPr>
+              <w:rPr>
+                <w:rFonts w:hint="eastAsia"/>
+                <w:sz w:val="24"/>
+                <w:szCs w:val="24"/>
+              </w:rPr>
+            </w:pPr>
+            <w:r>
+              <w:t>Lo Wu Control Point</w:t>
+            </w:r>
+          </w:p>
+        </w:tc>
+      </w:tr>
+      <w:tr>
+        <w:tc>
+          <w:tcPr>
+            <w:tcW w:w="4148" w:type="dxa"/>
+          </w:tcPr>
+          <w:p>
+            <w:pPr>
+              <w:rPr>
+                <w:rFonts w:hint="eastAsia"/>
+                <w:sz w:val="24"/>
+                <w:szCs w:val="24"/>
+              </w:rPr>
+            </w:pPr>
+            <w:r>
+              <w:t>MFT</w:t>
+            </w:r>
+          </w:p>
+        </w:tc>
+        <w:tc>
+          <w:tcPr>
+            <w:tcW w:w="4148" w:type="dxa"/>
+          </w:tcPr>
+          <w:p>
+            <w:pPr>
+              <w:rPr>
+                <w:rFonts w:hint="eastAsia"/>
+                <w:sz w:val="24"/>
+                <w:szCs w:val="24"/>
+              </w:rPr>
+            </w:pPr>
+            <w:r>
+              <w:t>Macao Ferry Terminal</w:t>
+            </w:r>
+          </w:p>
+        </w:tc>
+      </w:tr>
+      <w:tr>
+        <w:tc>
+          <w:tcPr>
+            <w:tcW w:w="4148" w:type="dxa"/>
+          </w:tcPr>
+          <w:p>
+            <w:pPr>
+              <w:rPr>
+                <w:rFonts w:hint="eastAsia"/>
+                <w:sz w:val="24"/>
+                <w:szCs w:val="24"/>
+              </w:rPr>
+            </w:pPr>
+            <w:r>
+              <w:t>MKT</w:t>
+            </w:r>
+          </w:p>
+        </w:tc>
+        <w:tc>
+          <w:tcPr>
+            <w:tcW w:w="4148" w:type="dxa"/>
+          </w:tcPr>
+          <w:p>
+            <w:pPr>
+              <w:rPr>
+                <w:rFonts w:hint="eastAsia"/>
+                <w:sz w:val="24"/>
+                <w:szCs w:val="24"/>
+              </w:rPr>
+            </w:pPr>
+            <w:proofErr w:type="gramStart"/>
+            <w:r>
+              <w:t>Man</w:t>
+            </w:r>
+            <w:proofErr w:type="gramEnd"/>
+            <w:r>
+              <w:t xml:space="preserve"> Kam To Control Point</w:t>
+            </w:r>
+          </w:p>
+        </w:tc>
+      </w:tr>
+      <w:tr>
+        <w:tc>
+          <w:tcPr>
+            <w:tcW w:w="4148" w:type="dxa"/>
+          </w:tcPr>
+          <w:p>
+            <w:r>
+              <w:t>RTT</w:t>
+            </w:r>
+          </w:p>
+        </w:tc>
+        <w:tc>
+          <w:tcPr>
+            <w:tcW w:w="4148" w:type="dxa"/>
+          </w:tcPr>
+          <w:p>
+            <w:r>
+              <w:t>River Trade Terminal</w:t>
+            </w:r>
+          </w:p>
+        </w:tc>
+      </w:tr>
+      <w:tr>
+        <w:tc>
+          <w:tcPr>
+            <w:tcW w:w="4148" w:type="dxa"/>
+          </w:tcPr>
+          <w:p>
+            <w:r>
+              <w:t>STK</w:t>
+            </w:r>
+          </w:p>
+        </w:tc>
+        <w:tc>
+          <w:tcPr>
+            <w:tcW w:w="4148" w:type="dxa"/>
+          </w:tcPr>
+          <w:p>
+            <w:r>
+              <w:t xml:space="preserve">Sha Tau </w:t>
+            </w:r>
+            <w:proofErr w:type="spellStart"/>
+            <w:r>
+              <w:t>Kok</w:t>
+            </w:r>
+            <w:proofErr w:type="spellEnd"/>
+            <w:r>
+              <w:t xml:space="preserve"> Control Point</w:t>
+            </w:r>
+          </w:p>
+        </w:tc>
+      </w:tr>
+      <w:tr>
+        <w:tc>
+          <w:tcPr>
+            <w:tcW w:w="4148" w:type="dxa"/>
+          </w:tcPr>
+          <w:p>
+            <w:r>
+              <w:t>SZB</w:t>
+            </w:r>
+          </w:p>
+        </w:tc>
+        <w:tc>
+          <w:tcPr>
+            <w:tcW w:w="4148" w:type="dxa"/>
+          </w:tcPr>
+          <w:p>
+            <w:r>
+              <w:t>Shenzhen Bay Control Point</w:t>
+            </w:r>
+          </w:p>
+        </w:tc>
+      </w:tr>
+      <w:tr>
+        <w:tc>
+          <w:tcPr>
+            <w:tcW w:w="4148" w:type="dxa"/>
+          </w:tcPr>
+          <w:p>
+            <w:r>
+              <w:t>TMFT</w:t>
+            </w:r>
+          </w:p>
+        </w:tc>
+        <w:tc>
+          <w:tcPr>
+            <w:tcW w:w="4148" w:type="dxa"/>
+          </w:tcPr>
+          <w:p>
+            <w:proofErr w:type="spellStart"/>
+            <w:r>
+              <w:t>Tuen</w:t>
+            </w:r>
+            <w:proofErr w:type="spellEnd"/>
+            <w:r>
+              <w:t xml:space="preserve"> Mun Ferry Terminal</w:t>
+            </w:r>
+          </w:p>
+        </w:tc>
+      </w:tr>
+    </w:tbl>
+    <w:p>
+      <w:pPr>
+        <w:rPr>
+          <w:rFonts w:ascii="Times New Roman" w:hAnsi="Times New Roman" w:cs="Times New Roman" w:hint="eastAsia"/>
           <w:sz w:val="24"/>
           <w:szCs w:val="24"/>
         </w:rPr>

</xml_diff>